<commit_message>
update report for assignments
</commit_message>
<xml_diff>
--- a/DD.MINH, HC.TOAN, DX.LONG/Report.docx
+++ b/DD.MINH, HC.TOAN, DX.LONG/Report.docx
@@ -1,6 +1,6 @@
 
 <file path=word/document.xml><?xml version="1.0" encoding="utf-8"?>
-<w:document xmlns:wpc="http://schemas.microsoft.com/office/word/2010/wordprocessingCanvas" xmlns:mc="http://schemas.openxmlformats.org/markup-compatibility/2006" xmlns:o="urn:schemas-microsoft-com:office:office" xmlns:r="http://schemas.openxmlformats.org/officeDocument/2006/relationships" xmlns:m="http://schemas.openxmlformats.org/officeDocument/2006/math" xmlns:v="urn:schemas-microsoft-com:vml" xmlns:wp14="http://schemas.microsoft.com/office/word/2010/wordprocessingDrawing" xmlns:wp="http://schemas.openxmlformats.org/drawingml/2006/wordprocessingDrawing" xmlns:w10="urn:schemas-microsoft-com:office:word" xmlns:w="http://schemas.openxmlformats.org/wordprocessingml/2006/main" xmlns:w14="http://schemas.microsoft.com/office/word/2010/wordml" xmlns:w15="http://schemas.microsoft.com/office/word/2012/wordml" xmlns:wpg="http://schemas.microsoft.com/office/word/2010/wordprocessingGroup" xmlns:wpi="http://schemas.microsoft.com/office/word/2010/wordprocessingInk" xmlns:wne="http://schemas.microsoft.com/office/word/2006/wordml" xmlns:wps="http://schemas.microsoft.com/office/word/2010/wordprocessingShape" mc:Ignorable="w14 w15 wp14">
+<w:document xmlns:wpc="http://schemas.microsoft.com/office/word/2010/wordprocessingCanvas" xmlns:mc="http://schemas.openxmlformats.org/markup-compatibility/2006" xmlns:o="urn:schemas-microsoft-com:office:office" xmlns:r="http://schemas.openxmlformats.org/officeDocument/2006/relationships" xmlns:m="http://schemas.openxmlformats.org/officeDocument/2006/math" xmlns:v="urn:schemas-microsoft-com:vml" xmlns:wp14="http://schemas.microsoft.com/office/word/2010/wordprocessingDrawing" xmlns:wp="http://schemas.openxmlformats.org/drawingml/2006/wordprocessingDrawing" xmlns:w10="urn:schemas-microsoft-com:office:word" xmlns:w="http://schemas.openxmlformats.org/wordprocessingml/2006/main" xmlns:w14="http://schemas.microsoft.com/office/word/2010/wordml" xmlns:wpg="http://schemas.microsoft.com/office/word/2010/wordprocessingGroup" xmlns:wpi="http://schemas.microsoft.com/office/word/2010/wordprocessingInk" xmlns:wne="http://schemas.microsoft.com/office/word/2006/wordml" xmlns:wps="http://schemas.microsoft.com/office/word/2010/wordprocessingShape" mc:Ignorable="w14 wp14">
   <w:body>
     <w:p>
       <w:pPr>
@@ -171,18 +171,7 @@
           <w:szCs w:val="26"/>
         </w:rPr>
         <w:br/>
-        <w:t xml:space="preserve">CHO THIẾT BỊ </w:t>
-      </w:r>
-      <w:bookmarkStart w:id="0" w:name="_GoBack"/>
-      <w:bookmarkEnd w:id="0"/>
-      <w:r>
-        <w:rPr>
-          <w:rFonts w:ascii="Times New Roman" w:hAnsi="Times New Roman" w:cs="Times New Roman"/>
-          <w:b/>
-          <w:sz w:val="48"/>
-          <w:szCs w:val="26"/>
-        </w:rPr>
-        <w:t>DI ĐỘNG</w:t>
+        <w:t>CHO THIẾT BỊ DI ĐỘNG</w:t>
       </w:r>
     </w:p>
     <w:p>
@@ -691,10 +680,10 @@
           <w:szCs w:val="36"/>
         </w:rPr>
       </w:pPr>
-      <w:bookmarkStart w:id="1" w:name="_Toc381861833"/>
-      <w:bookmarkStart w:id="2" w:name="_Toc385832226"/>
+      <w:bookmarkStart w:id="0" w:name="_Toc381861833"/>
+      <w:bookmarkStart w:id="1" w:name="_Toc385832226"/>
+      <w:bookmarkStart w:id="2" w:name="_Toc400954095"/>
       <w:bookmarkStart w:id="3" w:name="_Toc381861836"/>
-      <w:bookmarkStart w:id="4" w:name="_Toc400954095"/>
       <w:r>
         <w:rPr>
           <w:rFonts w:ascii="Times New Roman" w:hAnsi="Times New Roman" w:cs="Times New Roman"/>
@@ -712,9 +701,9 @@
         </w:rPr>
         <w:t>nhóm</w:t>
       </w:r>
+      <w:bookmarkEnd w:id="0"/>
       <w:bookmarkEnd w:id="1"/>
       <w:bookmarkEnd w:id="2"/>
-      <w:bookmarkEnd w:id="4"/>
     </w:p>
     <w:tbl>
       <w:tblPr>
@@ -906,7 +895,7 @@
                 <w:szCs w:val="24"/>
               </w:rPr>
             </w:pPr>
-            <w:hyperlink r:id="rId8" w:history="1">
+            <w:hyperlink r:id="rId9" w:history="1">
               <w:r>
                 <w:rPr>
                   <w:rStyle w:val="Hyperlink"/>
@@ -1008,7 +997,7 @@
                 <w:szCs w:val="24"/>
               </w:rPr>
             </w:pPr>
-            <w:hyperlink r:id="rId9" w:history="1">
+            <w:hyperlink r:id="rId10" w:history="1">
               <w:r>
                 <w:rPr>
                   <w:rStyle w:val="Hyperlink"/>
@@ -1110,7 +1099,7 @@
                 <w:szCs w:val="24"/>
               </w:rPr>
             </w:pPr>
-            <w:hyperlink r:id="rId10" w:history="1">
+            <w:hyperlink r:id="rId11" w:history="1">
               <w:r>
                 <w:rPr>
                   <w:rStyle w:val="Hyperlink"/>
@@ -1162,7 +1151,7 @@
           <w:szCs w:val="36"/>
         </w:rPr>
       </w:pPr>
-      <w:bookmarkStart w:id="5" w:name="_Toc400954096"/>
+      <w:bookmarkStart w:id="4" w:name="_Toc400954096"/>
       <w:r>
         <w:rPr>
           <w:rFonts w:ascii="Times New Roman" w:hAnsi="Times New Roman" w:cs="Times New Roman"/>
@@ -1171,11 +1160,11 @@
         </w:rPr>
         <w:t>Bảng danh sách công việc</w:t>
       </w:r>
-      <w:bookmarkEnd w:id="5"/>
+      <w:bookmarkEnd w:id="4"/>
     </w:p>
     <w:tbl>
       <w:tblPr>
-        <w:tblStyle w:val="GridTable4-Accent1"/>
+        <w:tblStyle w:val="GridTable4Accent1"/>
         <w:tblW w:w="0" w:type="auto"/>
         <w:tblLook w:val="04A0" w:firstRow="1" w:lastRow="0" w:firstColumn="1" w:lastColumn="0" w:noHBand="0" w:noVBand="1"/>
       </w:tblPr>
@@ -1594,6 +1583,14 @@
                 <w:szCs w:val="24"/>
               </w:rPr>
             </w:pPr>
+            <w:r>
+              <w:rPr>
+                <w:rFonts w:ascii="Times New Roman" w:hAnsi="Times New Roman" w:cs="Times New Roman"/>
+                <w:sz w:val="24"/>
+                <w:szCs w:val="24"/>
+              </w:rPr>
+              <w:t>Minh</w:t>
+            </w:r>
           </w:p>
         </w:tc>
       </w:tr>
@@ -1639,6 +1636,14 @@
                 <w:szCs w:val="24"/>
               </w:rPr>
             </w:pPr>
+            <w:r>
+              <w:rPr>
+                <w:rFonts w:ascii="Times New Roman" w:hAnsi="Times New Roman" w:cs="Times New Roman"/>
+                <w:sz w:val="24"/>
+                <w:szCs w:val="24"/>
+              </w:rPr>
+              <w:t>Minh, Long</w:t>
+            </w:r>
           </w:p>
         </w:tc>
       </w:tr>
@@ -1690,6 +1695,14 @@
                 <w:szCs w:val="24"/>
               </w:rPr>
             </w:pPr>
+            <w:r>
+              <w:rPr>
+                <w:rFonts w:ascii="Times New Roman" w:hAnsi="Times New Roman" w:cs="Times New Roman"/>
+                <w:sz w:val="24"/>
+                <w:szCs w:val="24"/>
+              </w:rPr>
+              <w:t>Minh</w:t>
+            </w:r>
           </w:p>
         </w:tc>
       </w:tr>
@@ -1753,6 +1766,14 @@
                 <w:szCs w:val="24"/>
               </w:rPr>
             </w:pPr>
+            <w:r>
+              <w:rPr>
+                <w:rFonts w:ascii="Times New Roman" w:hAnsi="Times New Roman" w:cs="Times New Roman"/>
+                <w:sz w:val="24"/>
+                <w:szCs w:val="24"/>
+              </w:rPr>
+              <w:t>Minh</w:t>
+            </w:r>
           </w:p>
         </w:tc>
       </w:tr>
@@ -1795,6 +1816,16 @@
                 <w:szCs w:val="24"/>
               </w:rPr>
             </w:pPr>
+            <w:r>
+              <w:rPr>
+                <w:rFonts w:ascii="Times New Roman" w:hAnsi="Times New Roman" w:cs="Times New Roman"/>
+                <w:sz w:val="24"/>
+                <w:szCs w:val="24"/>
+              </w:rPr>
+              <w:t>Long</w:t>
+            </w:r>
+            <w:bookmarkStart w:id="5" w:name="_GoBack"/>
+            <w:bookmarkEnd w:id="5"/>
           </w:p>
         </w:tc>
       </w:tr>
@@ -9153,7 +9184,6 @@
           <w:noProof/>
           <w:sz w:val="26"/>
           <w:szCs w:val="26"/>
-          <w:lang w:eastAsia="ja-JP"/>
         </w:rPr>
         <w:drawing>
           <wp:inline distT="0" distB="0" distL="0" distR="0" wp14:anchorId="04F88A6C" wp14:editId="01C46299">
@@ -9173,7 +9203,7 @@
                     </pic:cNvPicPr>
                   </pic:nvPicPr>
                   <pic:blipFill>
-                    <a:blip r:embed="rId11">
+                    <a:blip r:embed="rId12">
                       <a:extLst>
                         <a:ext uri="{28A0092B-C50C-407E-A947-70E740481C1C}">
                           <a14:useLocalDpi xmlns:a14="http://schemas.microsoft.com/office/drawing/2010/main" val="0"/>
@@ -9397,8 +9427,8 @@
         </w:rPr>
       </w:pPr>
       <w:bookmarkStart w:id="11" w:name="_Ref400759966"/>
-      <w:bookmarkStart w:id="12" w:name="_Toc385832236"/>
-      <w:bookmarkStart w:id="13" w:name="_Toc400954100"/>
+      <w:bookmarkStart w:id="12" w:name="_Toc400954100"/>
+      <w:bookmarkStart w:id="13" w:name="_Toc385832236"/>
       <w:r>
         <w:rPr>
           <w:rFonts w:ascii="Times New Roman" w:hAnsi="Times New Roman" w:cs="Times New Roman"/>
@@ -9408,7 +9438,7 @@
         <w:t>Thiết bị di động</w:t>
       </w:r>
       <w:bookmarkEnd w:id="11"/>
-      <w:bookmarkEnd w:id="13"/>
+      <w:bookmarkEnd w:id="12"/>
     </w:p>
     <w:p>
       <w:pPr>
@@ -10436,7 +10466,6 @@
           <w:noProof/>
           <w:sz w:val="26"/>
           <w:szCs w:val="26"/>
-          <w:lang w:eastAsia="ja-JP"/>
         </w:rPr>
         <w:drawing>
           <wp:inline distT="0" distB="0" distL="0" distR="0" wp14:anchorId="1A5A3489" wp14:editId="0EFE1BBD">
@@ -10456,7 +10485,7 @@
                     </pic:cNvPicPr>
                   </pic:nvPicPr>
                   <pic:blipFill>
-                    <a:blip r:embed="rId12">
+                    <a:blip r:embed="rId13">
                       <a:extLst>
                         <a:ext uri="{28A0092B-C50C-407E-A947-70E740481C1C}">
                           <a14:useLocalDpi xmlns:a14="http://schemas.microsoft.com/office/drawing/2010/main" val="0"/>
@@ -12425,7 +12454,6 @@
           <w:noProof/>
           <w:sz w:val="26"/>
           <w:szCs w:val="26"/>
-          <w:lang w:eastAsia="ja-JP"/>
         </w:rPr>
         <w:drawing>
           <wp:inline distT="0" distB="0" distL="0" distR="0" wp14:anchorId="23399E73" wp14:editId="68AA8A3E">
@@ -12445,7 +12473,7 @@
                     </pic:cNvPicPr>
                   </pic:nvPicPr>
                   <pic:blipFill>
-                    <a:blip r:embed="rId13">
+                    <a:blip r:embed="rId14">
                       <a:extLst>
                         <a:ext uri="{28A0092B-C50C-407E-A947-70E740481C1C}">
                           <a14:useLocalDpi xmlns:a14="http://schemas.microsoft.com/office/drawing/2010/main" val="0"/>
@@ -17482,7 +17510,6 @@
           <w:noProof/>
           <w:sz w:val="26"/>
           <w:szCs w:val="26"/>
-          <w:lang w:eastAsia="ja-JP"/>
         </w:rPr>
         <w:lastRenderedPageBreak/>
         <w:drawing>
@@ -17503,7 +17530,7 @@
                     </pic:cNvPicPr>
                   </pic:nvPicPr>
                   <pic:blipFill>
-                    <a:blip r:embed="rId14">
+                    <a:blip r:embed="rId15">
                       <a:extLst>
                         <a:ext uri="{28A0092B-C50C-407E-A947-70E740481C1C}">
                           <a14:useLocalDpi xmlns:a14="http://schemas.microsoft.com/office/drawing/2010/main" val="0"/>
@@ -17931,7 +17958,6 @@
           <w:noProof/>
           <w:sz w:val="26"/>
           <w:szCs w:val="26"/>
-          <w:lang w:eastAsia="ja-JP"/>
         </w:rPr>
         <mc:AlternateContent>
           <mc:Choice Requires="wps">
@@ -17993,7 +18019,7 @@
               </wp:anchor>
             </w:drawing>
           </mc:Choice>
-          <mc:Fallback>
+          <mc:Fallback xmlns:w15="http://schemas.microsoft.com/office/word/2012/wordml">
             <w:pict>
               <v:shapetype w14:anchorId="769E3EA1" id="_x0000_t32" coordsize="21600,21600" o:spt="32" o:oned="t" path="m,l21600,21600e" filled="f">
                 <v:path arrowok="t" fillok="f" o:connecttype="none"/>
@@ -19007,7 +19033,6 @@
           <w:noProof/>
           <w:sz w:val="26"/>
           <w:szCs w:val="26"/>
-          <w:lang w:eastAsia="ja-JP"/>
         </w:rPr>
         <mc:AlternateContent>
           <mc:Choice Requires="wps">
@@ -19069,7 +19094,7 @@
               </wp:anchor>
             </w:drawing>
           </mc:Choice>
-          <mc:Fallback>
+          <mc:Fallback xmlns:w15="http://schemas.microsoft.com/office/word/2012/wordml">
             <w:pict>
               <v:shape w14:anchorId="22DD74C3" id="Straight Arrow Connector 2" o:spid="_x0000_s1026" type="#_x0000_t32" style="position:absolute;margin-left:102.15pt;margin-top:34.75pt;width:308.65pt;height:3.6pt;z-index:251652096;visibility:visible;mso-wrap-style:square;mso-width-percent:0;mso-height-percent:0;mso-wrap-distance-left:9pt;mso-wrap-distance-top:0;mso-wrap-distance-right:9pt;mso-wrap-distance-bottom:0;mso-position-horizontal:absolute;mso-position-horizontal-relative:text;mso-position-vertical:absolute;mso-position-vertical-relative:text;mso-width-percent:0;mso-height-percent:0;mso-width-relative:margin;mso-height-relative:margin" o:gfxdata="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" strokecolor="black [3040]">
                 <v:stroke endarrow="open"/>
@@ -21394,7 +21419,6 @@
           <w:noProof/>
           <w:sz w:val="26"/>
           <w:szCs w:val="26"/>
-          <w:lang w:eastAsia="ja-JP"/>
         </w:rPr>
         <w:drawing>
           <wp:inline distT="0" distB="0" distL="0" distR="0" wp14:anchorId="0DCB5165" wp14:editId="40BFA9A2">
@@ -21414,7 +21438,7 @@
                     </pic:cNvPicPr>
                   </pic:nvPicPr>
                   <pic:blipFill>
-                    <a:blip r:embed="rId15">
+                    <a:blip r:embed="rId16">
                       <a:extLst>
                         <a:ext uri="{28A0092B-C50C-407E-A947-70E740481C1C}">
                           <a14:useLocalDpi xmlns:a14="http://schemas.microsoft.com/office/drawing/2010/main" val="0"/>
@@ -22331,7 +22355,6 @@
           <w:noProof/>
           <w:sz w:val="26"/>
           <w:szCs w:val="26"/>
-          <w:lang w:eastAsia="ja-JP"/>
         </w:rPr>
         <mc:AlternateContent>
           <mc:Choice Requires="wps">
@@ -22390,7 +22413,7 @@
               </wp:anchor>
             </w:drawing>
           </mc:Choice>
-          <mc:Fallback>
+          <mc:Fallback xmlns:w15="http://schemas.microsoft.com/office/word/2012/wordml">
             <w:pict>
               <v:shape w14:anchorId="4222EBC1" id="Straight Arrow Connector 6" o:spid="_x0000_s1026" type="#_x0000_t32" style="position:absolute;margin-left:170.35pt;margin-top:32.3pt;width:169.05pt;height:0;z-index:251658240;visibility:visible;mso-wrap-style:square;mso-wrap-distance-left:9pt;mso-wrap-distance-top:0;mso-wrap-distance-right:9pt;mso-wrap-distance-bottom:0;mso-position-horizontal:absolute;mso-position-horizontal-relative:text;mso-position-vertical:absolute;mso-position-vertical-relative:text" o:gfxdata="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" strokecolor="black [3213]" strokeweight="1.5pt">
                 <v:stroke endarrow="open"/>
@@ -22788,15 +22811,7 @@
               <w:sz w:val="26"/>
               <w:szCs w:val="26"/>
             </w:rPr>
-            <m:t xml:space="preserve"> </m:t>
-          </m:r>
-          <m:r>
-            <w:rPr>
-              <w:rFonts w:ascii="Cambria Math" w:hAnsi="Cambria Math" w:cs="Times New Roman"/>
-              <w:sz w:val="26"/>
-              <w:szCs w:val="26"/>
-            </w:rPr>
-            <m:t>M</m:t>
+            <m:t xml:space="preserve"> M</m:t>
           </m:r>
         </m:oMath>
       </m:oMathPara>
@@ -23579,7 +23594,6 @@
           <w:noProof/>
           <w:sz w:val="26"/>
           <w:szCs w:val="26"/>
-          <w:lang w:eastAsia="ja-JP"/>
         </w:rPr>
         <mc:AlternateContent>
           <mc:Choice Requires="wps">
@@ -23641,7 +23655,7 @@
               </wp:anchor>
             </w:drawing>
           </mc:Choice>
-          <mc:Fallback>
+          <mc:Fallback xmlns:w15="http://schemas.microsoft.com/office/word/2012/wordml">
             <w:pict>
               <v:shape w14:anchorId="27FF7079" id="Straight Arrow Connector 9" o:spid="_x0000_s1026" type="#_x0000_t32" style="position:absolute;margin-left:103.95pt;margin-top:32.4pt;width:303.3pt;height:0;z-index:251666432;visibility:visible;mso-wrap-style:square;mso-width-percent:0;mso-wrap-distance-left:9pt;mso-wrap-distance-top:0;mso-wrap-distance-right:9pt;mso-wrap-distance-bottom:0;mso-position-horizontal:absolute;mso-position-horizontal-relative:text;mso-position-vertical:absolute;mso-position-vertical-relative:text;mso-width-percent:0;mso-width-relative:margin" o:gfxdata="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" strokecolor="black [3213]" strokeweight="1.5pt">
                 <v:stroke endarrow="open"/>
@@ -23669,15 +23683,7 @@
               <w:sz w:val="26"/>
               <w:szCs w:val="26"/>
             </w:rPr>
-            <m:t>M</m:t>
-          </m:r>
-          <m:r>
-            <w:rPr>
-              <w:rFonts w:ascii="Cambria Math" w:hAnsi="Cambria Math" w:cs="Times New Roman"/>
-              <w:sz w:val="26"/>
-              <w:szCs w:val="26"/>
-            </w:rPr>
-            <m:t xml:space="preserve"> </m:t>
+            <m:t xml:space="preserve">M </m:t>
           </m:r>
           <m:m>
             <m:mPr>
@@ -24395,15 +24401,7 @@
               <w:sz w:val="26"/>
               <w:szCs w:val="26"/>
             </w:rPr>
-            <m:t xml:space="preserve"> </m:t>
-          </m:r>
-          <m:r>
-            <w:rPr>
-              <w:rFonts w:ascii="Cambria Math" w:hAnsi="Cambria Math" w:cs="Times New Roman"/>
-              <w:sz w:val="26"/>
-              <w:szCs w:val="26"/>
-            </w:rPr>
-            <m:t>C</m:t>
+            <m:t xml:space="preserve"> C</m:t>
           </m:r>
         </m:oMath>
       </m:oMathPara>
@@ -24851,7 +24849,6 @@
           <w:noProof/>
           <w:sz w:val="26"/>
           <w:szCs w:val="26"/>
-          <w:lang w:eastAsia="ja-JP"/>
         </w:rPr>
         <mc:AlternateContent>
           <mc:Choice Requires="wps">
@@ -24913,7 +24910,7 @@
               </wp:anchor>
             </w:drawing>
           </mc:Choice>
-          <mc:Fallback>
+          <mc:Fallback xmlns:w15="http://schemas.microsoft.com/office/word/2012/wordml">
             <w:pict>
               <v:shape w14:anchorId="4E17280E" id="Straight Arrow Connector 10" o:spid="_x0000_s1026" type="#_x0000_t32" style="position:absolute;margin-left:79.5pt;margin-top:33.55pt;width:351.5pt;height:0;z-index:251674624;visibility:visible;mso-wrap-style:square;mso-width-percent:0;mso-wrap-distance-left:9pt;mso-wrap-distance-top:0;mso-wrap-distance-right:9pt;mso-wrap-distance-bottom:0;mso-position-horizontal:absolute;mso-position-horizontal-relative:text;mso-position-vertical:absolute;mso-position-vertical-relative:text;mso-width-percent:0;mso-width-relative:margin" o:gfxdata="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" strokecolor="black [3213]" strokeweight="1.5pt">
                 <v:stroke endarrow="open"/>
@@ -25527,15 +25524,7 @@
               <w:sz w:val="26"/>
               <w:szCs w:val="26"/>
             </w:rPr>
-            <m:t xml:space="preserve"> </m:t>
-          </m:r>
-          <m:r>
-            <w:rPr>
-              <w:rFonts w:ascii="Cambria Math" w:hAnsi="Cambria Math" w:cs="Times New Roman"/>
-              <w:sz w:val="26"/>
-              <w:szCs w:val="26"/>
-            </w:rPr>
-            <m:t>B</m:t>
+            <m:t xml:space="preserve"> B</m:t>
           </m:r>
         </m:oMath>
       </m:oMathPara>
@@ -27660,7 +27649,6 @@
         <w:rPr>
           <w:rFonts w:ascii="Times New Roman" w:hAnsi="Times New Roman" w:cs="Times New Roman"/>
           <w:noProof/>
-          <w:lang w:eastAsia="ja-JP"/>
         </w:rPr>
         <w:drawing>
           <wp:inline distT="0" distB="0" distL="0" distR="0" wp14:anchorId="07086E3D" wp14:editId="236D9DF9">
@@ -27680,7 +27668,7 @@
                     </pic:cNvPicPr>
                   </pic:nvPicPr>
                   <pic:blipFill>
-                    <a:blip r:embed="rId16">
+                    <a:blip r:embed="rId17">
                       <a:extLst>
                         <a:ext uri="{28A0092B-C50C-407E-A947-70E740481C1C}">
                           <a14:useLocalDpi xmlns:a14="http://schemas.microsoft.com/office/drawing/2010/main" val="0"/>
@@ -27907,7 +27895,6 @@
         <w:rPr>
           <w:rFonts w:ascii="Times New Roman" w:hAnsi="Times New Roman" w:cs="Times New Roman"/>
           <w:noProof/>
-          <w:lang w:eastAsia="ja-JP"/>
         </w:rPr>
         <w:drawing>
           <wp:inline distT="0" distB="0" distL="0" distR="0" wp14:anchorId="33FCB62A" wp14:editId="1BB969EE">
@@ -27927,7 +27914,7 @@
                     </pic:cNvPicPr>
                   </pic:nvPicPr>
                   <pic:blipFill>
-                    <a:blip r:embed="rId17">
+                    <a:blip r:embed="rId18">
                       <a:extLst>
                         <a:ext uri="{28A0092B-C50C-407E-A947-70E740481C1C}">
                           <a14:useLocalDpi xmlns:a14="http://schemas.microsoft.com/office/drawing/2010/main" val="0"/>
@@ -28385,7 +28372,6 @@
           <w:noProof/>
           <w:sz w:val="26"/>
           <w:szCs w:val="26"/>
-          <w:lang w:eastAsia="ja-JP"/>
         </w:rPr>
         <w:lastRenderedPageBreak/>
         <w:drawing>
@@ -28406,7 +28392,7 @@
                     </pic:cNvPicPr>
                   </pic:nvPicPr>
                   <pic:blipFill>
-                    <a:blip r:embed="rId18">
+                    <a:blip r:embed="rId19">
                       <a:extLst>
                         <a:ext uri="{28A0092B-C50C-407E-A947-70E740481C1C}">
                           <a14:useLocalDpi xmlns:a14="http://schemas.microsoft.com/office/drawing/2010/main" val="0"/>
@@ -28585,7 +28571,6 @@
           <w:noProof/>
           <w:sz w:val="26"/>
           <w:szCs w:val="26"/>
-          <w:lang w:eastAsia="ja-JP"/>
         </w:rPr>
         <w:drawing>
           <wp:inline distT="0" distB="0" distL="0" distR="0" wp14:anchorId="2DD9BEAA" wp14:editId="187B1F39">
@@ -28605,7 +28590,7 @@
                     </pic:cNvPicPr>
                   </pic:nvPicPr>
                   <pic:blipFill>
-                    <a:blip r:embed="rId19">
+                    <a:blip r:embed="rId20">
                       <a:extLst>
                         <a:ext uri="{28A0092B-C50C-407E-A947-70E740481C1C}">
                           <a14:useLocalDpi xmlns:a14="http://schemas.microsoft.com/office/drawing/2010/main" val="0"/>
@@ -28784,7 +28769,6 @@
           <w:noProof/>
           <w:sz w:val="26"/>
           <w:szCs w:val="26"/>
-          <w:lang w:eastAsia="ja-JP"/>
         </w:rPr>
         <w:lastRenderedPageBreak/>
         <w:drawing>
@@ -28805,7 +28789,7 @@
                     </pic:cNvPicPr>
                   </pic:nvPicPr>
                   <pic:blipFill>
-                    <a:blip r:embed="rId20">
+                    <a:blip r:embed="rId21">
                       <a:extLst>
                         <a:ext uri="{28A0092B-C50C-407E-A947-70E740481C1C}">
                           <a14:useLocalDpi xmlns:a14="http://schemas.microsoft.com/office/drawing/2010/main" val="0"/>
@@ -28971,7 +28955,6 @@
       <w:r>
         <w:rPr>
           <w:noProof/>
-          <w:lang w:eastAsia="ja-JP"/>
         </w:rPr>
         <w:drawing>
           <wp:inline distT="0" distB="0" distL="0" distR="0" wp14:anchorId="5B6EBCD0" wp14:editId="6CAD75B4">
@@ -28991,7 +28974,7 @@
                     </pic:cNvPicPr>
                   </pic:nvPicPr>
                   <pic:blipFill>
-                    <a:blip r:embed="rId21">
+                    <a:blip r:embed="rId22">
                       <a:extLst>
                         <a:ext uri="{28A0092B-C50C-407E-A947-70E740481C1C}">
                           <a14:useLocalDpi xmlns:a14="http://schemas.microsoft.com/office/drawing/2010/main" val="0"/>
@@ -29590,7 +29573,7 @@
         </w:rPr>
         <w:t>Tài liệu tham khảo</w:t>
       </w:r>
-      <w:bookmarkEnd w:id="12"/>
+      <w:bookmarkEnd w:id="13"/>
       <w:bookmarkEnd w:id="58"/>
     </w:p>
     <w:p>
@@ -30308,7 +30291,7 @@
           <w:szCs w:val="26"/>
         </w:rPr>
       </w:pPr>
-      <w:hyperlink r:id="rId22" w:history="1">
+      <w:hyperlink r:id="rId23" w:history="1">
         <w:r>
           <w:rPr>
             <w:rStyle w:val="Hyperlink"/>
@@ -30334,7 +30317,7 @@
           <w:szCs w:val="26"/>
         </w:rPr>
       </w:pPr>
-      <w:hyperlink r:id="rId23" w:history="1">
+      <w:hyperlink r:id="rId24" w:history="1">
         <w:r>
           <w:rPr>
             <w:rStyle w:val="Hyperlink"/>
@@ -30347,7 +30330,7 @@
       </w:hyperlink>
     </w:p>
     <w:sectPr>
-      <w:footerReference w:type="default" r:id="rId24"/>
+      <w:footerReference w:type="default" r:id="rId25"/>
       <w:pgSz w:w="12240" w:h="15840"/>
       <w:pgMar w:top="1134" w:right="1418" w:bottom="1134" w:left="1701" w:header="720" w:footer="318" w:gutter="0"/>
       <w:pgBorders w:display="firstPage">
@@ -30366,7 +30349,7 @@
 </file>
 
 <file path=word/endnotes.xml><?xml version="1.0" encoding="utf-8"?>
-<w:endnotes xmlns:wpc="http://schemas.microsoft.com/office/word/2010/wordprocessingCanvas" xmlns:mc="http://schemas.openxmlformats.org/markup-compatibility/2006" xmlns:o="urn:schemas-microsoft-com:office:office" xmlns:r="http://schemas.openxmlformats.org/officeDocument/2006/relationships" xmlns:m="http://schemas.openxmlformats.org/officeDocument/2006/math" xmlns:v="urn:schemas-microsoft-com:vml" xmlns:wp14="http://schemas.microsoft.com/office/word/2010/wordprocessingDrawing" xmlns:wp="http://schemas.openxmlformats.org/drawingml/2006/wordprocessingDrawing" xmlns:w10="urn:schemas-microsoft-com:office:word" xmlns:w="http://schemas.openxmlformats.org/wordprocessingml/2006/main" xmlns:w14="http://schemas.microsoft.com/office/word/2010/wordml" xmlns:w15="http://schemas.microsoft.com/office/word/2012/wordml" xmlns:wpg="http://schemas.microsoft.com/office/word/2010/wordprocessingGroup" xmlns:wpi="http://schemas.microsoft.com/office/word/2010/wordprocessingInk" xmlns:wne="http://schemas.microsoft.com/office/word/2006/wordml" xmlns:wps="http://schemas.microsoft.com/office/word/2010/wordprocessingShape" mc:Ignorable="w14 w15 wp14">
+<w:endnotes xmlns:wpc="http://schemas.microsoft.com/office/word/2010/wordprocessingCanvas" xmlns:mc="http://schemas.openxmlformats.org/markup-compatibility/2006" xmlns:o="urn:schemas-microsoft-com:office:office" xmlns:r="http://schemas.openxmlformats.org/officeDocument/2006/relationships" xmlns:m="http://schemas.openxmlformats.org/officeDocument/2006/math" xmlns:v="urn:schemas-microsoft-com:vml" xmlns:wp14="http://schemas.microsoft.com/office/word/2010/wordprocessingDrawing" xmlns:wp="http://schemas.openxmlformats.org/drawingml/2006/wordprocessingDrawing" xmlns:w10="urn:schemas-microsoft-com:office:word" xmlns:w="http://schemas.openxmlformats.org/wordprocessingml/2006/main" xmlns:w14="http://schemas.microsoft.com/office/word/2010/wordml" xmlns:wpg="http://schemas.microsoft.com/office/word/2010/wordprocessingGroup" xmlns:wpi="http://schemas.microsoft.com/office/word/2010/wordprocessingInk" xmlns:wne="http://schemas.microsoft.com/office/word/2006/wordml" xmlns:wps="http://schemas.microsoft.com/office/word/2010/wordprocessingShape" mc:Ignorable="w14 wp14">
   <w:endnote w:type="separator" w:id="-1">
     <w:p>
       <w:pPr>
@@ -30391,7 +30374,7 @@
 </file>
 
 <file path=word/footer1.xml><?xml version="1.0" encoding="utf-8"?>
-<w:ftr xmlns:wpc="http://schemas.microsoft.com/office/word/2010/wordprocessingCanvas" xmlns:mc="http://schemas.openxmlformats.org/markup-compatibility/2006" xmlns:o="urn:schemas-microsoft-com:office:office" xmlns:r="http://schemas.openxmlformats.org/officeDocument/2006/relationships" xmlns:m="http://schemas.openxmlformats.org/officeDocument/2006/math" xmlns:v="urn:schemas-microsoft-com:vml" xmlns:wp14="http://schemas.microsoft.com/office/word/2010/wordprocessingDrawing" xmlns:wp="http://schemas.openxmlformats.org/drawingml/2006/wordprocessingDrawing" xmlns:w10="urn:schemas-microsoft-com:office:word" xmlns:w="http://schemas.openxmlformats.org/wordprocessingml/2006/main" xmlns:w14="http://schemas.microsoft.com/office/word/2010/wordml" xmlns:w15="http://schemas.microsoft.com/office/word/2012/wordml" xmlns:wpg="http://schemas.microsoft.com/office/word/2010/wordprocessingGroup" xmlns:wpi="http://schemas.microsoft.com/office/word/2010/wordprocessingInk" xmlns:wne="http://schemas.microsoft.com/office/word/2006/wordml" xmlns:wps="http://schemas.microsoft.com/office/word/2010/wordprocessingShape" mc:Ignorable="w14 w15 wp14">
+<w:ftr xmlns:wpc="http://schemas.microsoft.com/office/word/2010/wordprocessingCanvas" xmlns:mc="http://schemas.openxmlformats.org/markup-compatibility/2006" xmlns:o="urn:schemas-microsoft-com:office:office" xmlns:r="http://schemas.openxmlformats.org/officeDocument/2006/relationships" xmlns:m="http://schemas.openxmlformats.org/officeDocument/2006/math" xmlns:v="urn:schemas-microsoft-com:vml" xmlns:wp14="http://schemas.microsoft.com/office/word/2010/wordprocessingDrawing" xmlns:wp="http://schemas.openxmlformats.org/drawingml/2006/wordprocessingDrawing" xmlns:w10="urn:schemas-microsoft-com:office:word" xmlns:w="http://schemas.openxmlformats.org/wordprocessingml/2006/main" xmlns:w14="http://schemas.microsoft.com/office/word/2010/wordml" xmlns:wpg="http://schemas.microsoft.com/office/word/2010/wordprocessingGroup" xmlns:wpi="http://schemas.microsoft.com/office/word/2010/wordprocessingInk" xmlns:wne="http://schemas.microsoft.com/office/word/2006/wordml" xmlns:wps="http://schemas.microsoft.com/office/word/2010/wordprocessingShape" mc:Ignorable="w14 wp14">
   <w:sdt>
     <w:sdtPr>
       <w:id w:val="318082554"/>
@@ -30450,7 +30433,7 @@
             <w:sz w:val="20"/>
             <w:szCs w:val="20"/>
           </w:rPr>
-          <w:t>20</w:t>
+          <w:t>1</w:t>
         </w:r>
         <w:r>
           <w:rPr>
@@ -30473,7 +30456,7 @@
 </file>
 
 <file path=word/footnotes.xml><?xml version="1.0" encoding="utf-8"?>
-<w:footnotes xmlns:wpc="http://schemas.microsoft.com/office/word/2010/wordprocessingCanvas" xmlns:mc="http://schemas.openxmlformats.org/markup-compatibility/2006" xmlns:o="urn:schemas-microsoft-com:office:office" xmlns:r="http://schemas.openxmlformats.org/officeDocument/2006/relationships" xmlns:m="http://schemas.openxmlformats.org/officeDocument/2006/math" xmlns:v="urn:schemas-microsoft-com:vml" xmlns:wp14="http://schemas.microsoft.com/office/word/2010/wordprocessingDrawing" xmlns:wp="http://schemas.openxmlformats.org/drawingml/2006/wordprocessingDrawing" xmlns:w10="urn:schemas-microsoft-com:office:word" xmlns:w="http://schemas.openxmlformats.org/wordprocessingml/2006/main" xmlns:w14="http://schemas.microsoft.com/office/word/2010/wordml" xmlns:w15="http://schemas.microsoft.com/office/word/2012/wordml" xmlns:wpg="http://schemas.microsoft.com/office/word/2010/wordprocessingGroup" xmlns:wpi="http://schemas.microsoft.com/office/word/2010/wordprocessingInk" xmlns:wne="http://schemas.microsoft.com/office/word/2006/wordml" xmlns:wps="http://schemas.microsoft.com/office/word/2010/wordprocessingShape" mc:Ignorable="w14 w15 wp14">
+<w:footnotes xmlns:wpc="http://schemas.microsoft.com/office/word/2010/wordprocessingCanvas" xmlns:mc="http://schemas.openxmlformats.org/markup-compatibility/2006" xmlns:o="urn:schemas-microsoft-com:office:office" xmlns:r="http://schemas.openxmlformats.org/officeDocument/2006/relationships" xmlns:m="http://schemas.openxmlformats.org/officeDocument/2006/math" xmlns:v="urn:schemas-microsoft-com:vml" xmlns:wp14="http://schemas.microsoft.com/office/word/2010/wordprocessingDrawing" xmlns:wp="http://schemas.openxmlformats.org/drawingml/2006/wordprocessingDrawing" xmlns:w10="urn:schemas-microsoft-com:office:word" xmlns:w="http://schemas.openxmlformats.org/wordprocessingml/2006/main" xmlns:w14="http://schemas.microsoft.com/office/word/2010/wordml" xmlns:wpg="http://schemas.microsoft.com/office/word/2010/wordprocessingGroup" xmlns:wpi="http://schemas.microsoft.com/office/word/2010/wordprocessingInk" xmlns:wne="http://schemas.microsoft.com/office/word/2006/wordml" xmlns:wps="http://schemas.microsoft.com/office/word/2010/wordprocessingShape" mc:Ignorable="w14 wp14">
   <w:footnote w:type="separator" w:id="-1">
     <w:p>
       <w:pPr>
@@ -30498,7 +30481,7 @@
 </file>
 
 <file path=word/numbering.xml><?xml version="1.0" encoding="utf-8"?>
-<w:numbering xmlns:wpc="http://schemas.microsoft.com/office/word/2010/wordprocessingCanvas" xmlns:mc="http://schemas.openxmlformats.org/markup-compatibility/2006" xmlns:o="urn:schemas-microsoft-com:office:office" xmlns:r="http://schemas.openxmlformats.org/officeDocument/2006/relationships" xmlns:m="http://schemas.openxmlformats.org/officeDocument/2006/math" xmlns:v="urn:schemas-microsoft-com:vml" xmlns:wp14="http://schemas.microsoft.com/office/word/2010/wordprocessingDrawing" xmlns:wp="http://schemas.openxmlformats.org/drawingml/2006/wordprocessingDrawing" xmlns:w10="urn:schemas-microsoft-com:office:word" xmlns:w="http://schemas.openxmlformats.org/wordprocessingml/2006/main" xmlns:w14="http://schemas.microsoft.com/office/word/2010/wordml" xmlns:w15="http://schemas.microsoft.com/office/word/2012/wordml" xmlns:wpg="http://schemas.microsoft.com/office/word/2010/wordprocessingGroup" xmlns:wpi="http://schemas.microsoft.com/office/word/2010/wordprocessingInk" xmlns:wne="http://schemas.microsoft.com/office/word/2006/wordml" xmlns:wps="http://schemas.microsoft.com/office/word/2010/wordprocessingShape" mc:Ignorable="w14 w15 wp14">
+<w:numbering xmlns:wpc="http://schemas.microsoft.com/office/word/2010/wordprocessingCanvas" xmlns:mc="http://schemas.openxmlformats.org/markup-compatibility/2006" xmlns:o="urn:schemas-microsoft-com:office:office" xmlns:r="http://schemas.openxmlformats.org/officeDocument/2006/relationships" xmlns:m="http://schemas.openxmlformats.org/officeDocument/2006/math" xmlns:v="urn:schemas-microsoft-com:vml" xmlns:wp14="http://schemas.microsoft.com/office/word/2010/wordprocessingDrawing" xmlns:wp="http://schemas.openxmlformats.org/drawingml/2006/wordprocessingDrawing" xmlns:w10="urn:schemas-microsoft-com:office:word" xmlns:w="http://schemas.openxmlformats.org/wordprocessingml/2006/main" xmlns:w14="http://schemas.microsoft.com/office/word/2010/wordml" xmlns:wpg="http://schemas.microsoft.com/office/word/2010/wordprocessingGroup" xmlns:wpi="http://schemas.microsoft.com/office/word/2010/wordprocessingInk" xmlns:wne="http://schemas.microsoft.com/office/word/2006/wordml" xmlns:wps="http://schemas.microsoft.com/office/word/2010/wordprocessingShape" mc:Ignorable="w14 wp14">
   <w:abstractNum w:abstractNumId="0">
     <w:nsid w:val="0D133C56"/>
     <w:multiLevelType w:val="hybridMultilevel"/>
@@ -32440,7 +32423,7 @@
 </file>
 
 <file path=word/styles.xml><?xml version="1.0" encoding="utf-8"?>
-<w:styles xmlns:mc="http://schemas.openxmlformats.org/markup-compatibility/2006" xmlns:r="http://schemas.openxmlformats.org/officeDocument/2006/relationships" xmlns:w="http://schemas.openxmlformats.org/wordprocessingml/2006/main" xmlns:w14="http://schemas.microsoft.com/office/word/2010/wordml" xmlns:w15="http://schemas.microsoft.com/office/word/2012/wordml" mc:Ignorable="w14 w15">
+<w:styles xmlns:mc="http://schemas.openxmlformats.org/markup-compatibility/2006" xmlns:r="http://schemas.openxmlformats.org/officeDocument/2006/relationships" xmlns:w="http://schemas.openxmlformats.org/wordprocessingml/2006/main" xmlns:w14="http://schemas.microsoft.com/office/word/2010/wordml" mc:Ignorable="w14">
   <w:docDefaults>
     <w:rPrDefault>
       <w:rPr>
@@ -32457,378 +32440,146 @@
       </w:pPr>
     </w:pPrDefault>
   </w:docDefaults>
-  <w:latentStyles w:defLockedState="0" w:defUIPriority="99" w:defSemiHidden="0" w:defUnhideWhenUsed="0" w:defQFormat="0" w:count="371">
-    <w:lsdException w:name="Normal" w:uiPriority="0" w:qFormat="1"/>
-    <w:lsdException w:name="heading 1" w:uiPriority="9" w:qFormat="1"/>
-    <w:lsdException w:name="heading 2" w:semiHidden="1" w:uiPriority="9" w:unhideWhenUsed="1" w:qFormat="1"/>
-    <w:lsdException w:name="heading 3" w:semiHidden="1" w:uiPriority="9" w:unhideWhenUsed="1" w:qFormat="1"/>
-    <w:lsdException w:name="heading 4" w:semiHidden="1" w:uiPriority="9" w:unhideWhenUsed="1" w:qFormat="1"/>
-    <w:lsdException w:name="heading 5" w:semiHidden="1" w:uiPriority="9" w:unhideWhenUsed="1" w:qFormat="1"/>
-    <w:lsdException w:name="heading 6" w:semiHidden="1" w:uiPriority="9" w:unhideWhenUsed="1" w:qFormat="1"/>
-    <w:lsdException w:name="heading 7" w:semiHidden="1" w:uiPriority="9" w:unhideWhenUsed="1" w:qFormat="1"/>
-    <w:lsdException w:name="heading 8" w:semiHidden="1" w:uiPriority="9" w:unhideWhenUsed="1" w:qFormat="1"/>
-    <w:lsdException w:name="heading 9" w:semiHidden="1" w:uiPriority="9" w:unhideWhenUsed="1" w:qFormat="1"/>
-    <w:lsdException w:name="index 1" w:semiHidden="1" w:unhideWhenUsed="1"/>
-    <w:lsdException w:name="index 2" w:semiHidden="1" w:unhideWhenUsed="1"/>
-    <w:lsdException w:name="index 3" w:semiHidden="1" w:unhideWhenUsed="1"/>
-    <w:lsdException w:name="index 4" w:semiHidden="1" w:unhideWhenUsed="1"/>
-    <w:lsdException w:name="index 5" w:semiHidden="1" w:unhideWhenUsed="1"/>
-    <w:lsdException w:name="index 6" w:semiHidden="1" w:unhideWhenUsed="1"/>
-    <w:lsdException w:name="index 7" w:semiHidden="1" w:unhideWhenUsed="1"/>
-    <w:lsdException w:name="index 8" w:semiHidden="1" w:unhideWhenUsed="1"/>
-    <w:lsdException w:name="index 9" w:semiHidden="1" w:unhideWhenUsed="1"/>
-    <w:lsdException w:name="toc 1" w:semiHidden="1" w:uiPriority="39" w:unhideWhenUsed="1"/>
-    <w:lsdException w:name="toc 2" w:semiHidden="1" w:uiPriority="39" w:unhideWhenUsed="1"/>
-    <w:lsdException w:name="toc 3" w:semiHidden="1" w:uiPriority="39" w:unhideWhenUsed="1"/>
-    <w:lsdException w:name="toc 4" w:semiHidden="1" w:uiPriority="39" w:unhideWhenUsed="1"/>
-    <w:lsdException w:name="toc 5" w:semiHidden="1" w:uiPriority="39" w:unhideWhenUsed="1"/>
-    <w:lsdException w:name="toc 6" w:semiHidden="1" w:uiPriority="39" w:unhideWhenUsed="1"/>
-    <w:lsdException w:name="toc 7" w:semiHidden="1" w:uiPriority="39" w:unhideWhenUsed="1"/>
-    <w:lsdException w:name="toc 8" w:semiHidden="1" w:uiPriority="39" w:unhideWhenUsed="1"/>
-    <w:lsdException w:name="toc 9" w:semiHidden="1" w:uiPriority="39" w:unhideWhenUsed="1"/>
-    <w:lsdException w:name="Normal Indent" w:semiHidden="1" w:unhideWhenUsed="1"/>
-    <w:lsdException w:name="footnote text" w:semiHidden="1" w:unhideWhenUsed="1"/>
-    <w:lsdException w:name="annotation text" w:semiHidden="1" w:unhideWhenUsed="1"/>
-    <w:lsdException w:name="header" w:semiHidden="1" w:uiPriority="0" w:unhideWhenUsed="1"/>
-    <w:lsdException w:name="footer" w:semiHidden="1" w:unhideWhenUsed="1"/>
-    <w:lsdException w:name="index heading" w:semiHidden="1" w:unhideWhenUsed="1"/>
-    <w:lsdException w:name="caption" w:semiHidden="1" w:uiPriority="35" w:unhideWhenUsed="1" w:qFormat="1"/>
-    <w:lsdException w:name="table of figures" w:semiHidden="1" w:unhideWhenUsed="1"/>
-    <w:lsdException w:name="envelope address" w:semiHidden="1" w:unhideWhenUsed="1"/>
-    <w:lsdException w:name="envelope return" w:semiHidden="1" w:unhideWhenUsed="1"/>
-    <w:lsdException w:name="footnote reference" w:semiHidden="1" w:unhideWhenUsed="1"/>
-    <w:lsdException w:name="annotation reference" w:semiHidden="1" w:unhideWhenUsed="1"/>
-    <w:lsdException w:name="line number" w:semiHidden="1" w:unhideWhenUsed="1"/>
-    <w:lsdException w:name="page number" w:semiHidden="1" w:unhideWhenUsed="1"/>
-    <w:lsdException w:name="endnote reference" w:semiHidden="1" w:unhideWhenUsed="1"/>
-    <w:lsdException w:name="endnote text" w:semiHidden="1" w:unhideWhenUsed="1"/>
-    <w:lsdException w:name="table of authorities" w:semiHidden="1" w:unhideWhenUsed="1"/>
-    <w:lsdException w:name="macro" w:semiHidden="1" w:unhideWhenUsed="1"/>
-    <w:lsdException w:name="toa heading" w:semiHidden="1" w:unhideWhenUsed="1"/>
-    <w:lsdException w:name="List" w:semiHidden="1" w:unhideWhenUsed="1"/>
-    <w:lsdException w:name="List Bullet" w:semiHidden="1" w:unhideWhenUsed="1"/>
-    <w:lsdException w:name="List Number" w:semiHidden="1" w:unhideWhenUsed="1"/>
-    <w:lsdException w:name="List 2" w:semiHidden="1" w:unhideWhenUsed="1"/>
-    <w:lsdException w:name="List 3" w:semiHidden="1" w:unhideWhenUsed="1"/>
-    <w:lsdException w:name="List 4" w:semiHidden="1" w:unhideWhenUsed="1"/>
-    <w:lsdException w:name="List 5" w:semiHidden="1" w:unhideWhenUsed="1"/>
-    <w:lsdException w:name="List Bullet 2" w:semiHidden="1" w:unhideWhenUsed="1"/>
-    <w:lsdException w:name="List Bullet 3" w:semiHidden="1" w:unhideWhenUsed="1"/>
-    <w:lsdException w:name="List Bullet 4" w:semiHidden="1" w:unhideWhenUsed="1"/>
-    <w:lsdException w:name="List Bullet 5" w:semiHidden="1" w:unhideWhenUsed="1"/>
-    <w:lsdException w:name="List Number 2" w:semiHidden="1" w:unhideWhenUsed="1"/>
-    <w:lsdException w:name="List Number 3" w:semiHidden="1" w:unhideWhenUsed="1"/>
-    <w:lsdException w:name="List Number 4" w:semiHidden="1" w:unhideWhenUsed="1"/>
-    <w:lsdException w:name="List Number 5" w:semiHidden="1" w:unhideWhenUsed="1"/>
-    <w:lsdException w:name="Title" w:uiPriority="10" w:qFormat="1"/>
-    <w:lsdException w:name="Closing" w:semiHidden="1" w:unhideWhenUsed="1"/>
-    <w:lsdException w:name="Signature" w:semiHidden="1" w:unhideWhenUsed="1"/>
-    <w:lsdException w:name="Default Paragraph Font" w:semiHidden="1" w:uiPriority="1" w:unhideWhenUsed="1"/>
-    <w:lsdException w:name="Body Text" w:semiHidden="1" w:uiPriority="0" w:unhideWhenUsed="1"/>
-    <w:lsdException w:name="Body Text Indent" w:semiHidden="1" w:unhideWhenUsed="1"/>
-    <w:lsdException w:name="List Continue" w:semiHidden="1" w:unhideWhenUsed="1"/>
-    <w:lsdException w:name="List Continue 2" w:semiHidden="1" w:unhideWhenUsed="1"/>
-    <w:lsdException w:name="List Continue 3" w:semiHidden="1" w:unhideWhenUsed="1"/>
-    <w:lsdException w:name="List Continue 4" w:semiHidden="1" w:unhideWhenUsed="1"/>
-    <w:lsdException w:name="List Continue 5" w:semiHidden="1" w:unhideWhenUsed="1"/>
-    <w:lsdException w:name="Message Header" w:semiHidden="1" w:unhideWhenUsed="1"/>
-    <w:lsdException w:name="Subtitle" w:uiPriority="11" w:qFormat="1"/>
-    <w:lsdException w:name="Salutation" w:semiHidden="1" w:unhideWhenUsed="1"/>
-    <w:lsdException w:name="Date" w:semiHidden="1" w:unhideWhenUsed="1"/>
-    <w:lsdException w:name="Body Text First Indent" w:semiHidden="1" w:unhideWhenUsed="1"/>
-    <w:lsdException w:name="Body Text First Indent 2" w:semiHidden="1" w:unhideWhenUsed="1"/>
-    <w:lsdException w:name="Note Heading" w:semiHidden="1" w:unhideWhenUsed="1"/>
-    <w:lsdException w:name="Body Text 2" w:semiHidden="1" w:unhideWhenUsed="1"/>
-    <w:lsdException w:name="Body Text 3" w:semiHidden="1" w:unhideWhenUsed="1"/>
-    <w:lsdException w:name="Body Text Indent 2" w:semiHidden="1" w:unhideWhenUsed="1"/>
-    <w:lsdException w:name="Body Text Indent 3" w:semiHidden="1" w:unhideWhenUsed="1"/>
-    <w:lsdException w:name="Block Text" w:semiHidden="1" w:unhideWhenUsed="1"/>
-    <w:lsdException w:name="Hyperlink" w:semiHidden="1" w:unhideWhenUsed="1"/>
-    <w:lsdException w:name="FollowedHyperlink" w:semiHidden="1" w:unhideWhenUsed="1"/>
-    <w:lsdException w:name="Strong" w:uiPriority="22" w:qFormat="1"/>
-    <w:lsdException w:name="Emphasis" w:uiPriority="20" w:qFormat="1"/>
-    <w:lsdException w:name="Document Map" w:semiHidden="1" w:unhideWhenUsed="1"/>
-    <w:lsdException w:name="Plain Text" w:semiHidden="1" w:unhideWhenUsed="1"/>
-    <w:lsdException w:name="E-mail Signature" w:semiHidden="1" w:unhideWhenUsed="1"/>
-    <w:lsdException w:name="HTML Top of Form" w:semiHidden="1" w:unhideWhenUsed="1"/>
-    <w:lsdException w:name="HTML Bottom of Form" w:semiHidden="1" w:unhideWhenUsed="1"/>
-    <w:lsdException w:name="Normal (Web)" w:semiHidden="1" w:unhideWhenUsed="1"/>
-    <w:lsdException w:name="HTML Acronym" w:semiHidden="1" w:unhideWhenUsed="1"/>
-    <w:lsdException w:name="HTML Address" w:semiHidden="1" w:unhideWhenUsed="1"/>
-    <w:lsdException w:name="HTML Cite" w:semiHidden="1" w:unhideWhenUsed="1"/>
-    <w:lsdException w:name="HTML Code" w:semiHidden="1" w:unhideWhenUsed="1"/>
-    <w:lsdException w:name="HTML Definition" w:semiHidden="1" w:unhideWhenUsed="1"/>
-    <w:lsdException w:name="HTML Keyboard" w:semiHidden="1" w:unhideWhenUsed="1"/>
-    <w:lsdException w:name="HTML Preformatted" w:semiHidden="1" w:unhideWhenUsed="1"/>
-    <w:lsdException w:name="HTML Sample" w:semiHidden="1" w:unhideWhenUsed="1"/>
-    <w:lsdException w:name="HTML Typewriter" w:semiHidden="1" w:unhideWhenUsed="1"/>
-    <w:lsdException w:name="HTML Variable" w:semiHidden="1" w:unhideWhenUsed="1"/>
-    <w:lsdException w:name="Normal Table" w:semiHidden="1" w:unhideWhenUsed="1"/>
-    <w:lsdException w:name="annotation subject" w:semiHidden="1" w:unhideWhenUsed="1"/>
-    <w:lsdException w:name="No List" w:semiHidden="1" w:unhideWhenUsed="1"/>
-    <w:lsdException w:name="Outline List 1" w:semiHidden="1" w:unhideWhenUsed="1"/>
-    <w:lsdException w:name="Outline List 2" w:semiHidden="1" w:unhideWhenUsed="1"/>
-    <w:lsdException w:name="Outline List 3" w:semiHidden="1" w:unhideWhenUsed="1"/>
-    <w:lsdException w:name="Table Simple 1" w:semiHidden="1" w:unhideWhenUsed="1"/>
-    <w:lsdException w:name="Table Simple 2" w:semiHidden="1" w:unhideWhenUsed="1"/>
-    <w:lsdException w:name="Table Simple 3" w:semiHidden="1" w:unhideWhenUsed="1"/>
-    <w:lsdException w:name="Table Classic 1" w:semiHidden="1" w:unhideWhenUsed="1"/>
-    <w:lsdException w:name="Table Classic 2" w:semiHidden="1" w:unhideWhenUsed="1"/>
-    <w:lsdException w:name="Table Classic 3" w:semiHidden="1" w:unhideWhenUsed="1"/>
-    <w:lsdException w:name="Table Classic 4" w:semiHidden="1" w:unhideWhenUsed="1"/>
-    <w:lsdException w:name="Table Colorful 1" w:semiHidden="1" w:unhideWhenUsed="1"/>
-    <w:lsdException w:name="Table Colorful 2" w:semiHidden="1" w:unhideWhenUsed="1"/>
-    <w:lsdException w:name="Table Colorful 3" w:semiHidden="1" w:unhideWhenUsed="1"/>
-    <w:lsdException w:name="Table Columns 1" w:semiHidden="1" w:unhideWhenUsed="1"/>
-    <w:lsdException w:name="Table Columns 2" w:semiHidden="1" w:unhideWhenUsed="1"/>
-    <w:lsdException w:name="Table Columns 3" w:semiHidden="1" w:unhideWhenUsed="1"/>
-    <w:lsdException w:name="Table Columns 4" w:semiHidden="1" w:unhideWhenUsed="1"/>
-    <w:lsdException w:name="Table Columns 5" w:semiHidden="1" w:unhideWhenUsed="1"/>
-    <w:lsdException w:name="Table Grid 1" w:semiHidden="1" w:unhideWhenUsed="1"/>
-    <w:lsdException w:name="Table Grid 2" w:semiHidden="1" w:unhideWhenUsed="1"/>
-    <w:lsdException w:name="Table Grid 3" w:semiHidden="1" w:unhideWhenUsed="1"/>
-    <w:lsdException w:name="Table Grid 4" w:semiHidden="1" w:unhideWhenUsed="1"/>
-    <w:lsdException w:name="Table Grid 5" w:semiHidden="1" w:unhideWhenUsed="1"/>
-    <w:lsdException w:name="Table Grid 6" w:semiHidden="1" w:unhideWhenUsed="1"/>
-    <w:lsdException w:name="Table Grid 7" w:semiHidden="1" w:unhideWhenUsed="1"/>
-    <w:lsdException w:name="Table Grid 8" w:semiHidden="1" w:unhideWhenUsed="1"/>
-    <w:lsdException w:name="Table List 1" w:semiHidden="1" w:unhideWhenUsed="1"/>
-    <w:lsdException w:name="Table List 2" w:semiHidden="1" w:unhideWhenUsed="1"/>
-    <w:lsdException w:name="Table List 3" w:semiHidden="1" w:unhideWhenUsed="1"/>
-    <w:lsdException w:name="Table List 4" w:semiHidden="1" w:unhideWhenUsed="1"/>
-    <w:lsdException w:name="Table List 5" w:semiHidden="1" w:unhideWhenUsed="1"/>
-    <w:lsdException w:name="Table List 6" w:semiHidden="1" w:unhideWhenUsed="1"/>
-    <w:lsdException w:name="Table List 7" w:semiHidden="1" w:unhideWhenUsed="1"/>
-    <w:lsdException w:name="Table List 8" w:semiHidden="1" w:unhideWhenUsed="1"/>
-    <w:lsdException w:name="Table 3D effects 1" w:semiHidden="1" w:unhideWhenUsed="1"/>
-    <w:lsdException w:name="Table 3D effects 2" w:semiHidden="1" w:unhideWhenUsed="1"/>
-    <w:lsdException w:name="Table 3D effects 3" w:semiHidden="1" w:unhideWhenUsed="1"/>
-    <w:lsdException w:name="Table Contemporary" w:semiHidden="1" w:unhideWhenUsed="1"/>
-    <w:lsdException w:name="Table Elegant" w:semiHidden="1" w:unhideWhenUsed="1"/>
-    <w:lsdException w:name="Table Professional" w:semiHidden="1" w:unhideWhenUsed="1"/>
-    <w:lsdException w:name="Table Subtle 1" w:semiHidden="1" w:unhideWhenUsed="1"/>
-    <w:lsdException w:name="Table Subtle 2" w:semiHidden="1" w:unhideWhenUsed="1"/>
-    <w:lsdException w:name="Table Web 1" w:semiHidden="1" w:unhideWhenUsed="1"/>
-    <w:lsdException w:name="Table Web 2" w:semiHidden="1" w:unhideWhenUsed="1"/>
-    <w:lsdException w:name="Table Web 3" w:semiHidden="1" w:unhideWhenUsed="1"/>
-    <w:lsdException w:name="Balloon Text" w:semiHidden="1" w:unhideWhenUsed="1"/>
-    <w:lsdException w:name="Table Grid" w:uiPriority="59"/>
-    <w:lsdException w:name="Table Theme" w:semiHidden="1" w:unhideWhenUsed="1"/>
-    <w:lsdException w:name="Placeholder Text" w:semiHidden="1"/>
-    <w:lsdException w:name="No Spacing" w:uiPriority="1" w:qFormat="1"/>
-    <w:lsdException w:name="Light Shading" w:uiPriority="60"/>
-    <w:lsdException w:name="Light List" w:uiPriority="61"/>
-    <w:lsdException w:name="Light Grid" w:uiPriority="62"/>
-    <w:lsdException w:name="Medium Shading 1" w:uiPriority="63"/>
-    <w:lsdException w:name="Medium Shading 2" w:uiPriority="64"/>
-    <w:lsdException w:name="Medium List 1" w:uiPriority="65"/>
-    <w:lsdException w:name="Medium List 2" w:uiPriority="66"/>
-    <w:lsdException w:name="Medium Grid 1" w:uiPriority="67"/>
-    <w:lsdException w:name="Medium Grid 2" w:uiPriority="68"/>
-    <w:lsdException w:name="Medium Grid 3" w:uiPriority="69"/>
-    <w:lsdException w:name="Dark List" w:uiPriority="70"/>
-    <w:lsdException w:name="Colorful Shading" w:uiPriority="71"/>
-    <w:lsdException w:name="Colorful List" w:uiPriority="72"/>
-    <w:lsdException w:name="Colorful Grid" w:uiPriority="73"/>
-    <w:lsdException w:name="Light Shading Accent 1" w:uiPriority="60"/>
-    <w:lsdException w:name="Light List Accent 1" w:uiPriority="61"/>
-    <w:lsdException w:name="Light Grid Accent 1" w:uiPriority="62"/>
-    <w:lsdException w:name="Medium Shading 1 Accent 1" w:uiPriority="63"/>
-    <w:lsdException w:name="Medium Shading 2 Accent 1" w:uiPriority="64"/>
-    <w:lsdException w:name="Medium List 1 Accent 1" w:uiPriority="65"/>
-    <w:lsdException w:name="Revision" w:semiHidden="1"/>
-    <w:lsdException w:name="List Paragraph" w:uiPriority="34" w:qFormat="1"/>
-    <w:lsdException w:name="Quote" w:uiPriority="29" w:qFormat="1"/>
-    <w:lsdException w:name="Intense Quote" w:uiPriority="30" w:qFormat="1"/>
-    <w:lsdException w:name="Medium List 2 Accent 1" w:uiPriority="66"/>
-    <w:lsdException w:name="Medium Grid 1 Accent 1" w:uiPriority="67"/>
-    <w:lsdException w:name="Medium Grid 2 Accent 1" w:uiPriority="68"/>
-    <w:lsdException w:name="Medium Grid 3 Accent 1" w:uiPriority="69"/>
-    <w:lsdException w:name="Dark List Accent 1" w:uiPriority="70"/>
-    <w:lsdException w:name="Colorful Shading Accent 1" w:uiPriority="71"/>
-    <w:lsdException w:name="Colorful List Accent 1" w:uiPriority="72"/>
-    <w:lsdException w:name="Colorful Grid Accent 1" w:uiPriority="73"/>
-    <w:lsdException w:name="Light Shading Accent 2" w:uiPriority="60"/>
-    <w:lsdException w:name="Light List Accent 2" w:uiPriority="61"/>
-    <w:lsdException w:name="Light Grid Accent 2" w:uiPriority="62"/>
-    <w:lsdException w:name="Medium Shading 1 Accent 2" w:uiPriority="63"/>
-    <w:lsdException w:name="Medium Shading 2 Accent 2" w:uiPriority="64"/>
-    <w:lsdException w:name="Medium List 1 Accent 2" w:uiPriority="65"/>
-    <w:lsdException w:name="Medium List 2 Accent 2" w:uiPriority="66"/>
-    <w:lsdException w:name="Medium Grid 1 Accent 2" w:uiPriority="67"/>
-    <w:lsdException w:name="Medium Grid 2 Accent 2" w:uiPriority="68"/>
-    <w:lsdException w:name="Medium Grid 3 Accent 2" w:uiPriority="69"/>
-    <w:lsdException w:name="Dark List Accent 2" w:uiPriority="70"/>
-    <w:lsdException w:name="Colorful Shading Accent 2" w:uiPriority="71"/>
-    <w:lsdException w:name="Colorful List Accent 2" w:uiPriority="72"/>
-    <w:lsdException w:name="Colorful Grid Accent 2" w:uiPriority="73"/>
-    <w:lsdException w:name="Light Shading Accent 3" w:uiPriority="60"/>
-    <w:lsdException w:name="Light List Accent 3" w:uiPriority="61"/>
-    <w:lsdException w:name="Light Grid Accent 3" w:uiPriority="62"/>
-    <w:lsdException w:name="Medium Shading 1 Accent 3" w:uiPriority="63"/>
-    <w:lsdException w:name="Medium Shading 2 Accent 3" w:uiPriority="64"/>
-    <w:lsdException w:name="Medium List 1 Accent 3" w:uiPriority="65"/>
-    <w:lsdException w:name="Medium List 2 Accent 3" w:uiPriority="66"/>
-    <w:lsdException w:name="Medium Grid 1 Accent 3" w:uiPriority="67"/>
-    <w:lsdException w:name="Medium Grid 2 Accent 3" w:uiPriority="68"/>
-    <w:lsdException w:name="Medium Grid 3 Accent 3" w:uiPriority="69"/>
-    <w:lsdException w:name="Dark List Accent 3" w:uiPriority="70"/>
-    <w:lsdException w:name="Colorful Shading Accent 3" w:uiPriority="71"/>
-    <w:lsdException w:name="Colorful List Accent 3" w:uiPriority="72"/>
-    <w:lsdException w:name="Colorful Grid Accent 3" w:uiPriority="73"/>
-    <w:lsdException w:name="Light Shading Accent 4" w:uiPriority="60"/>
-    <w:lsdException w:name="Light List Accent 4" w:uiPriority="61"/>
-    <w:lsdException w:name="Light Grid Accent 4" w:uiPriority="62"/>
-    <w:lsdException w:name="Medium Shading 1 Accent 4" w:uiPriority="63"/>
-    <w:lsdException w:name="Medium Shading 2 Accent 4" w:uiPriority="64"/>
-    <w:lsdException w:name="Medium List 1 Accent 4" w:uiPriority="65"/>
-    <w:lsdException w:name="Medium List 2 Accent 4" w:uiPriority="66"/>
-    <w:lsdException w:name="Medium Grid 1 Accent 4" w:uiPriority="67"/>
-    <w:lsdException w:name="Medium Grid 2 Accent 4" w:uiPriority="68"/>
-    <w:lsdException w:name="Medium Grid 3 Accent 4" w:uiPriority="69"/>
-    <w:lsdException w:name="Dark List Accent 4" w:uiPriority="70"/>
-    <w:lsdException w:name="Colorful Shading Accent 4" w:uiPriority="71"/>
-    <w:lsdException w:name="Colorful List Accent 4" w:uiPriority="72"/>
-    <w:lsdException w:name="Colorful Grid Accent 4" w:uiPriority="73"/>
-    <w:lsdException w:name="Light Shading Accent 5" w:uiPriority="60"/>
-    <w:lsdException w:name="Light List Accent 5" w:uiPriority="61"/>
-    <w:lsdException w:name="Light Grid Accent 5" w:uiPriority="62"/>
-    <w:lsdException w:name="Medium Shading 1 Accent 5" w:uiPriority="63"/>
-    <w:lsdException w:name="Medium Shading 2 Accent 5" w:uiPriority="64"/>
-    <w:lsdException w:name="Medium List 1 Accent 5" w:uiPriority="65"/>
-    <w:lsdException w:name="Medium List 2 Accent 5" w:uiPriority="66"/>
-    <w:lsdException w:name="Medium Grid 1 Accent 5" w:uiPriority="67"/>
-    <w:lsdException w:name="Medium Grid 2 Accent 5" w:uiPriority="68"/>
-    <w:lsdException w:name="Medium Grid 3 Accent 5" w:uiPriority="69"/>
-    <w:lsdException w:name="Dark List Accent 5" w:uiPriority="70"/>
-    <w:lsdException w:name="Colorful Shading Accent 5" w:uiPriority="71"/>
-    <w:lsdException w:name="Colorful List Accent 5" w:uiPriority="72"/>
-    <w:lsdException w:name="Colorful Grid Accent 5" w:uiPriority="73"/>
-    <w:lsdException w:name="Light Shading Accent 6" w:uiPriority="60"/>
-    <w:lsdException w:name="Light List Accent 6" w:uiPriority="61"/>
-    <w:lsdException w:name="Light Grid Accent 6" w:uiPriority="62"/>
-    <w:lsdException w:name="Medium Shading 1 Accent 6" w:uiPriority="63"/>
-    <w:lsdException w:name="Medium Shading 2 Accent 6" w:uiPriority="64"/>
-    <w:lsdException w:name="Medium List 1 Accent 6" w:uiPriority="65"/>
-    <w:lsdException w:name="Medium List 2 Accent 6" w:uiPriority="66"/>
-    <w:lsdException w:name="Medium Grid 1 Accent 6" w:uiPriority="67"/>
-    <w:lsdException w:name="Medium Grid 2 Accent 6" w:uiPriority="68"/>
-    <w:lsdException w:name="Medium Grid 3 Accent 6" w:uiPriority="69"/>
-    <w:lsdException w:name="Dark List Accent 6" w:uiPriority="70"/>
-    <w:lsdException w:name="Colorful Shading Accent 6" w:uiPriority="71"/>
-    <w:lsdException w:name="Colorful List Accent 6" w:uiPriority="72"/>
-    <w:lsdException w:name="Colorful Grid Accent 6" w:uiPriority="73"/>
-    <w:lsdException w:name="Subtle Emphasis" w:uiPriority="19" w:qFormat="1"/>
-    <w:lsdException w:name="Intense Emphasis" w:uiPriority="21" w:qFormat="1"/>
-    <w:lsdException w:name="Subtle Reference" w:uiPriority="31" w:qFormat="1"/>
-    <w:lsdException w:name="Intense Reference" w:uiPriority="32" w:qFormat="1"/>
-    <w:lsdException w:name="Book Title" w:uiPriority="33" w:qFormat="1"/>
-    <w:lsdException w:name="Bibliography" w:semiHidden="1" w:uiPriority="37" w:unhideWhenUsed="1"/>
-    <w:lsdException w:name="TOC Heading" w:semiHidden="1" w:uiPriority="39" w:unhideWhenUsed="1" w:qFormat="1"/>
-    <w:lsdException w:name="Plain Table 1" w:uiPriority="41"/>
-    <w:lsdException w:name="Plain Table 2" w:uiPriority="42"/>
-    <w:lsdException w:name="Plain Table 3" w:uiPriority="43"/>
-    <w:lsdException w:name="Plain Table 4" w:uiPriority="44"/>
-    <w:lsdException w:name="Plain Table 5" w:uiPriority="45"/>
-    <w:lsdException w:name="Grid Table Light" w:uiPriority="40"/>
-    <w:lsdException w:name="Grid Table 1 Light" w:uiPriority="46"/>
-    <w:lsdException w:name="Grid Table 2" w:uiPriority="47"/>
-    <w:lsdException w:name="Grid Table 3" w:uiPriority="48"/>
-    <w:lsdException w:name="Grid Table 4" w:uiPriority="49"/>
-    <w:lsdException w:name="Grid Table 5 Dark" w:uiPriority="50"/>
-    <w:lsdException w:name="Grid Table 6 Colorful" w:uiPriority="51"/>
-    <w:lsdException w:name="Grid Table 7 Colorful" w:uiPriority="52"/>
-    <w:lsdException w:name="Grid Table 1 Light Accent 1" w:uiPriority="46"/>
-    <w:lsdException w:name="Grid Table 2 Accent 1" w:uiPriority="47"/>
-    <w:lsdException w:name="Grid Table 3 Accent 1" w:uiPriority="48"/>
-    <w:lsdException w:name="Grid Table 4 Accent 1" w:uiPriority="49"/>
-    <w:lsdException w:name="Grid Table 5 Dark Accent 1" w:uiPriority="50"/>
-    <w:lsdException w:name="Grid Table 6 Colorful Accent 1" w:uiPriority="51"/>
-    <w:lsdException w:name="Grid Table 7 Colorful Accent 1" w:uiPriority="52"/>
-    <w:lsdException w:name="Grid Table 1 Light Accent 2" w:uiPriority="46"/>
-    <w:lsdException w:name="Grid Table 2 Accent 2" w:uiPriority="47"/>
-    <w:lsdException w:name="Grid Table 3 Accent 2" w:uiPriority="48"/>
-    <w:lsdException w:name="Grid Table 4 Accent 2" w:uiPriority="49"/>
-    <w:lsdException w:name="Grid Table 5 Dark Accent 2" w:uiPriority="50"/>
-    <w:lsdException w:name="Grid Table 6 Colorful Accent 2" w:uiPriority="51"/>
-    <w:lsdException w:name="Grid Table 7 Colorful Accent 2" w:uiPriority="52"/>
-    <w:lsdException w:name="Grid Table 1 Light Accent 3" w:uiPriority="46"/>
-    <w:lsdException w:name="Grid Table 2 Accent 3" w:uiPriority="47"/>
-    <w:lsdException w:name="Grid Table 3 Accent 3" w:uiPriority="48"/>
-    <w:lsdException w:name="Grid Table 4 Accent 3" w:uiPriority="49"/>
-    <w:lsdException w:name="Grid Table 5 Dark Accent 3" w:uiPriority="50"/>
-    <w:lsdException w:name="Grid Table 6 Colorful Accent 3" w:uiPriority="51"/>
-    <w:lsdException w:name="Grid Table 7 Colorful Accent 3" w:uiPriority="52"/>
-    <w:lsdException w:name="Grid Table 1 Light Accent 4" w:uiPriority="46"/>
-    <w:lsdException w:name="Grid Table 2 Accent 4" w:uiPriority="47"/>
-    <w:lsdException w:name="Grid Table 3 Accent 4" w:uiPriority="48"/>
-    <w:lsdException w:name="Grid Table 4 Accent 4" w:uiPriority="49"/>
-    <w:lsdException w:name="Grid Table 5 Dark Accent 4" w:uiPriority="50"/>
-    <w:lsdException w:name="Grid Table 6 Colorful Accent 4" w:uiPriority="51"/>
-    <w:lsdException w:name="Grid Table 7 Colorful Accent 4" w:uiPriority="52"/>
-    <w:lsdException w:name="Grid Table 1 Light Accent 5" w:uiPriority="46"/>
-    <w:lsdException w:name="Grid Table 2 Accent 5" w:uiPriority="47"/>
-    <w:lsdException w:name="Grid Table 3 Accent 5" w:uiPriority="48"/>
-    <w:lsdException w:name="Grid Table 4 Accent 5" w:uiPriority="49"/>
-    <w:lsdException w:name="Grid Table 5 Dark Accent 5" w:uiPriority="50"/>
-    <w:lsdException w:name="Grid Table 6 Colorful Accent 5" w:uiPriority="51"/>
-    <w:lsdException w:name="Grid Table 7 Colorful Accent 5" w:uiPriority="52"/>
-    <w:lsdException w:name="Grid Table 1 Light Accent 6" w:uiPriority="46"/>
-    <w:lsdException w:name="Grid Table 2 Accent 6" w:uiPriority="47"/>
-    <w:lsdException w:name="Grid Table 3 Accent 6" w:uiPriority="48"/>
-    <w:lsdException w:name="Grid Table 4 Accent 6" w:uiPriority="49"/>
-    <w:lsdException w:name="Grid Table 5 Dark Accent 6" w:uiPriority="50"/>
-    <w:lsdException w:name="Grid Table 6 Colorful Accent 6" w:uiPriority="51"/>
-    <w:lsdException w:name="Grid Table 7 Colorful Accent 6" w:uiPriority="52"/>
-    <w:lsdException w:name="List Table 1 Light" w:uiPriority="46"/>
-    <w:lsdException w:name="List Table 2" w:uiPriority="47"/>
-    <w:lsdException w:name="List Table 3" w:uiPriority="48"/>
-    <w:lsdException w:name="List Table 4" w:uiPriority="49"/>
-    <w:lsdException w:name="List Table 5 Dark" w:uiPriority="50"/>
-    <w:lsdException w:name="List Table 6 Colorful" w:uiPriority="51"/>
-    <w:lsdException w:name="List Table 7 Colorful" w:uiPriority="52"/>
-    <w:lsdException w:name="List Table 1 Light Accent 1" w:uiPriority="46"/>
-    <w:lsdException w:name="List Table 2 Accent 1" w:uiPriority="47"/>
-    <w:lsdException w:name="List Table 3 Accent 1" w:uiPriority="48"/>
-    <w:lsdException w:name="List Table 4 Accent 1" w:uiPriority="49"/>
-    <w:lsdException w:name="List Table 5 Dark Accent 1" w:uiPriority="50"/>
-    <w:lsdException w:name="List Table 6 Colorful Accent 1" w:uiPriority="51"/>
-    <w:lsdException w:name="List Table 7 Colorful Accent 1" w:uiPriority="52"/>
-    <w:lsdException w:name="List Table 1 Light Accent 2" w:uiPriority="46"/>
-    <w:lsdException w:name="List Table 2 Accent 2" w:uiPriority="47"/>
-    <w:lsdException w:name="List Table 3 Accent 2" w:uiPriority="48"/>
-    <w:lsdException w:name="List Table 4 Accent 2" w:uiPriority="49"/>
-    <w:lsdException w:name="List Table 5 Dark Accent 2" w:uiPriority="50"/>
-    <w:lsdException w:name="List Table 6 Colorful Accent 2" w:uiPriority="51"/>
-    <w:lsdException w:name="List Table 7 Colorful Accent 2" w:uiPriority="52"/>
-    <w:lsdException w:name="List Table 1 Light Accent 3" w:uiPriority="46"/>
-    <w:lsdException w:name="List Table 2 Accent 3" w:uiPriority="47"/>
-    <w:lsdException w:name="List Table 3 Accent 3" w:uiPriority="48"/>
-    <w:lsdException w:name="List Table 4 Accent 3" w:uiPriority="49"/>
-    <w:lsdException w:name="List Table 5 Dark Accent 3" w:uiPriority="50"/>
-    <w:lsdException w:name="List Table 6 Colorful Accent 3" w:uiPriority="51"/>
-    <w:lsdException w:name="List Table 7 Colorful Accent 3" w:uiPriority="52"/>
-    <w:lsdException w:name="List Table 1 Light Accent 4" w:uiPriority="46"/>
-    <w:lsdException w:name="List Table 2 Accent 4" w:uiPriority="47"/>
-    <w:lsdException w:name="List Table 3 Accent 4" w:uiPriority="48"/>
-    <w:lsdException w:name="List Table 4 Accent 4" w:uiPriority="49"/>
-    <w:lsdException w:name="List Table 5 Dark Accent 4" w:uiPriority="50"/>
-    <w:lsdException w:name="List Table 6 Colorful Accent 4" w:uiPriority="51"/>
-    <w:lsdException w:name="List Table 7 Colorful Accent 4" w:uiPriority="52"/>
-    <w:lsdException w:name="List Table 1 Light Accent 5" w:uiPriority="46"/>
-    <w:lsdException w:name="List Table 2 Accent 5" w:uiPriority="47"/>
-    <w:lsdException w:name="List Table 3 Accent 5" w:uiPriority="48"/>
-    <w:lsdException w:name="List Table 4 Accent 5" w:uiPriority="49"/>
-    <w:lsdException w:name="List Table 5 Dark Accent 5" w:uiPriority="50"/>
-    <w:lsdException w:name="List Table 6 Colorful Accent 5" w:uiPriority="51"/>
-    <w:lsdException w:name="List Table 7 Colorful Accent 5" w:uiPriority="52"/>
-    <w:lsdException w:name="List Table 1 Light Accent 6" w:uiPriority="46"/>
-    <w:lsdException w:name="List Table 2 Accent 6" w:uiPriority="47"/>
-    <w:lsdException w:name="List Table 3 Accent 6" w:uiPriority="48"/>
-    <w:lsdException w:name="List Table 4 Accent 6" w:uiPriority="49"/>
-    <w:lsdException w:name="List Table 5 Dark Accent 6" w:uiPriority="50"/>
-    <w:lsdException w:name="List Table 6 Colorful Accent 6" w:uiPriority="51"/>
-    <w:lsdException w:name="List Table 7 Colorful Accent 6" w:uiPriority="52"/>
+  <w:latentStyles w:defLockedState="0" w:defUIPriority="99" w:defSemiHidden="1" w:defUnhideWhenUsed="1" w:defQFormat="0" w:count="267">
+    <w:lsdException w:name="Normal" w:semiHidden="0" w:uiPriority="0" w:unhideWhenUsed="0" w:qFormat="1"/>
+    <w:lsdException w:name="heading 1" w:semiHidden="0" w:uiPriority="9" w:unhideWhenUsed="0" w:qFormat="1"/>
+    <w:lsdException w:name="heading 2" w:uiPriority="9" w:qFormat="1"/>
+    <w:lsdException w:name="heading 3" w:uiPriority="9" w:qFormat="1"/>
+    <w:lsdException w:name="heading 4" w:uiPriority="9" w:qFormat="1"/>
+    <w:lsdException w:name="heading 5" w:uiPriority="9" w:qFormat="1"/>
+    <w:lsdException w:name="heading 6" w:uiPriority="9" w:qFormat="1"/>
+    <w:lsdException w:name="heading 7" w:uiPriority="9" w:qFormat="1"/>
+    <w:lsdException w:name="heading 8" w:uiPriority="9" w:qFormat="1"/>
+    <w:lsdException w:name="heading 9" w:uiPriority="9" w:qFormat="1"/>
+    <w:lsdException w:name="toc 1" w:uiPriority="39"/>
+    <w:lsdException w:name="toc 2" w:uiPriority="39"/>
+    <w:lsdException w:name="toc 3" w:uiPriority="39"/>
+    <w:lsdException w:name="toc 4" w:uiPriority="39"/>
+    <w:lsdException w:name="toc 5" w:uiPriority="39"/>
+    <w:lsdException w:name="toc 6" w:uiPriority="39"/>
+    <w:lsdException w:name="toc 7" w:uiPriority="39"/>
+    <w:lsdException w:name="toc 8" w:uiPriority="39"/>
+    <w:lsdException w:name="toc 9" w:uiPriority="39"/>
+    <w:lsdException w:name="header" w:uiPriority="0"/>
+    <w:lsdException w:name="caption" w:uiPriority="35" w:qFormat="1"/>
+    <w:lsdException w:name="Title" w:semiHidden="0" w:uiPriority="10" w:unhideWhenUsed="0" w:qFormat="1"/>
+    <w:lsdException w:name="Default Paragraph Font" w:uiPriority="1"/>
+    <w:lsdException w:name="Body Text" w:uiPriority="0"/>
+    <w:lsdException w:name="Subtitle" w:semiHidden="0" w:uiPriority="11" w:unhideWhenUsed="0" w:qFormat="1"/>
+    <w:lsdException w:name="Strong" w:semiHidden="0" w:uiPriority="22" w:unhideWhenUsed="0" w:qFormat="1"/>
+    <w:lsdException w:name="Emphasis" w:semiHidden="0" w:uiPriority="20" w:unhideWhenUsed="0" w:qFormat="1"/>
+    <w:lsdException w:name="Table Grid" w:semiHidden="0" w:uiPriority="59" w:unhideWhenUsed="0"/>
+    <w:lsdException w:name="Placeholder Text" w:unhideWhenUsed="0"/>
+    <w:lsdException w:name="No Spacing" w:semiHidden="0" w:uiPriority="1" w:unhideWhenUsed="0" w:qFormat="1"/>
+    <w:lsdException w:name="Light Shading" w:semiHidden="0" w:uiPriority="60" w:unhideWhenUsed="0"/>
+    <w:lsdException w:name="Light List" w:semiHidden="0" w:uiPriority="61" w:unhideWhenUsed="0"/>
+    <w:lsdException w:name="Light Grid" w:semiHidden="0" w:uiPriority="62" w:unhideWhenUsed="0"/>
+    <w:lsdException w:name="Medium Shading 1" w:semiHidden="0" w:uiPriority="63" w:unhideWhenUsed="0"/>
+    <w:lsdException w:name="Medium Shading 2" w:semiHidden="0" w:uiPriority="64" w:unhideWhenUsed="0"/>
+    <w:lsdException w:name="Medium List 1" w:semiHidden="0" w:uiPriority="65" w:unhideWhenUsed="0"/>
+    <w:lsdException w:name="Medium List 2" w:semiHidden="0" w:uiPriority="66" w:unhideWhenUsed="0"/>
+    <w:lsdException w:name="Medium Grid 1" w:semiHidden="0" w:uiPriority="67" w:unhideWhenUsed="0"/>
+    <w:lsdException w:name="Medium Grid 2" w:semiHidden="0" w:uiPriority="68" w:unhideWhenUsed="0"/>
+    <w:lsdException w:name="Medium Grid 3" w:semiHidden="0" w:uiPriority="69" w:unhideWhenUsed="0"/>
+    <w:lsdException w:name="Dark List" w:semiHidden="0" w:uiPriority="70" w:unhideWhenUsed="0"/>
+    <w:lsdException w:name="Colorful Shading" w:semiHidden="0" w:uiPriority="71" w:unhideWhenUsed="0"/>
+    <w:lsdException w:name="Colorful List" w:semiHidden="0" w:uiPriority="72" w:unhideWhenUsed="0"/>
+    <w:lsdException w:name="Colorful Grid" w:semiHidden="0" w:uiPriority="73" w:unhideWhenUsed="0"/>
+    <w:lsdException w:name="Light Shading Accent 1" w:semiHidden="0" w:uiPriority="60" w:unhideWhenUsed="0"/>
+    <w:lsdException w:name="Light List Accent 1" w:semiHidden="0" w:uiPriority="61" w:unhideWhenUsed="0"/>
+    <w:lsdException w:name="Light Grid Accent 1" w:semiHidden="0" w:uiPriority="62" w:unhideWhenUsed="0"/>
+    <w:lsdException w:name="Medium Shading 1 Accent 1" w:semiHidden="0" w:uiPriority="63" w:unhideWhenUsed="0"/>
+    <w:lsdException w:name="Medium Shading 2 Accent 1" w:semiHidden="0" w:uiPriority="64" w:unhideWhenUsed="0"/>
+    <w:lsdException w:name="Medium List 1 Accent 1" w:semiHidden="0" w:uiPriority="65" w:unhideWhenUsed="0"/>
+    <w:lsdException w:name="Revision" w:unhideWhenUsed="0"/>
+    <w:lsdException w:name="List Paragraph" w:semiHidden="0" w:uiPriority="34" w:unhideWhenUsed="0" w:qFormat="1"/>
+    <w:lsdException w:name="Quote" w:semiHidden="0" w:uiPriority="29" w:unhideWhenUsed="0" w:qFormat="1"/>
+    <w:lsdException w:name="Intense Quote" w:semiHidden="0" w:uiPriority="30" w:unhideWhenUsed="0" w:qFormat="1"/>
+    <w:lsdException w:name="Medium List 2 Accent 1" w:semiHidden="0" w:uiPriority="66" w:unhideWhenUsed="0"/>
+    <w:lsdException w:name="Medium Grid 1 Accent 1" w:semiHidden="0" w:uiPriority="67" w:unhideWhenUsed="0"/>
+    <w:lsdException w:name="Medium Grid 2 Accent 1" w:semiHidden="0" w:uiPriority="68" w:unhideWhenUsed="0"/>
+    <w:lsdException w:name="Medium Grid 3 Accent 1" w:semiHidden="0" w:uiPriority="69" w:unhideWhenUsed="0"/>
+    <w:lsdException w:name="Dark List Accent 1" w:semiHidden="0" w:uiPriority="70" w:unhideWhenUsed="0"/>
+    <w:lsdException w:name="Colorful Shading Accent 1" w:semiHidden="0" w:uiPriority="71" w:unhideWhenUsed="0"/>
+    <w:lsdException w:name="Colorful List Accent 1" w:semiHidden="0" w:uiPriority="72" w:unhideWhenUsed="0"/>
+    <w:lsdException w:name="Colorful Grid Accent 1" w:semiHidden="0" w:uiPriority="73" w:unhideWhenUsed="0"/>
+    <w:lsdException w:name="Light Shading Accent 2" w:semiHidden="0" w:uiPriority="60" w:unhideWhenUsed="0"/>
+    <w:lsdException w:name="Light List Accent 2" w:semiHidden="0" w:uiPriority="61" w:unhideWhenUsed="0"/>
+    <w:lsdException w:name="Light Grid Accent 2" w:semiHidden="0" w:uiPriority="62" w:unhideWhenUsed="0"/>
+    <w:lsdException w:name="Medium Shading 1 Accent 2" w:semiHidden="0" w:uiPriority="63" w:unhideWhenUsed="0"/>
+    <w:lsdException w:name="Medium Shading 2 Accent 2" w:semiHidden="0" w:uiPriority="64" w:unhideWhenUsed="0"/>
+    <w:lsdException w:name="Medium List 1 Accent 2" w:semiHidden="0" w:uiPriority="65" w:unhideWhenUsed="0"/>
+    <w:lsdException w:name="Medium List 2 Accent 2" w:semiHidden="0" w:uiPriority="66" w:unhideWhenUsed="0"/>
+    <w:lsdException w:name="Medium Grid 1 Accent 2" w:semiHidden="0" w:uiPriority="67" w:unhideWhenUsed="0"/>
+    <w:lsdException w:name="Medium Grid 2 Accent 2" w:semiHidden="0" w:uiPriority="68" w:unhideWhenUsed="0"/>
+    <w:lsdException w:name="Medium Grid 3 Accent 2" w:semiHidden="0" w:uiPriority="69" w:unhideWhenUsed="0"/>
+    <w:lsdException w:name="Dark List Accent 2" w:semiHidden="0" w:uiPriority="70" w:unhideWhenUsed="0"/>
+    <w:lsdException w:name="Colorful Shading Accent 2" w:semiHidden="0" w:uiPriority="71" w:unhideWhenUsed="0"/>
+    <w:lsdException w:name="Colorful List Accent 2" w:semiHidden="0" w:uiPriority="72" w:unhideWhenUsed="0"/>
+    <w:lsdException w:name="Colorful Grid Accent 2" w:semiHidden="0" w:uiPriority="73" w:unhideWhenUsed="0"/>
+    <w:lsdException w:name="Light Shading Accent 3" w:semiHidden="0" w:uiPriority="60" w:unhideWhenUsed="0"/>
+    <w:lsdException w:name="Light List Accent 3" w:semiHidden="0" w:uiPriority="61" w:unhideWhenUsed="0"/>
+    <w:lsdException w:name="Light Grid Accent 3" w:semiHidden="0" w:uiPriority="62" w:unhideWhenUsed="0"/>
+    <w:lsdException w:name="Medium Shading 1 Accent 3" w:semiHidden="0" w:uiPriority="63" w:unhideWhenUsed="0"/>
+    <w:lsdException w:name="Medium Shading 2 Accent 3" w:semiHidden="0" w:uiPriority="64" w:unhideWhenUsed="0"/>
+    <w:lsdException w:name="Medium List 1 Accent 3" w:semiHidden="0" w:uiPriority="65" w:unhideWhenUsed="0"/>
+    <w:lsdException w:name="Medium List 2 Accent 3" w:semiHidden="0" w:uiPriority="66" w:unhideWhenUsed="0"/>
+    <w:lsdException w:name="Medium Grid 1 Accent 3" w:semiHidden="0" w:uiPriority="67" w:unhideWhenUsed="0"/>
+    <w:lsdException w:name="Medium Grid 2 Accent 3" w:semiHidden="0" w:uiPriority="68" w:unhideWhenUsed="0"/>
+    <w:lsdException w:name="Medium Grid 3 Accent 3" w:semiHidden="0" w:uiPriority="69" w:unhideWhenUsed="0"/>
+    <w:lsdException w:name="Dark List Accent 3" w:semiHidden="0" w:uiPriority="70" w:unhideWhenUsed="0"/>
+    <w:lsdException w:name="Colorful Shading Accent 3" w:semiHidden="0" w:uiPriority="71" w:unhideWhenUsed="0"/>
+    <w:lsdException w:name="Colorful List Accent 3" w:semiHidden="0" w:uiPriority="72" w:unhideWhenUsed="0"/>
+    <w:lsdException w:name="Colorful Grid Accent 3" w:semiHidden="0" w:uiPriority="73" w:unhideWhenUsed="0"/>
+    <w:lsdException w:name="Light Shading Accent 4" w:semiHidden="0" w:uiPriority="60" w:unhideWhenUsed="0"/>
+    <w:lsdException w:name="Light List Accent 4" w:semiHidden="0" w:uiPriority="61" w:unhideWhenUsed="0"/>
+    <w:lsdException w:name="Light Grid Accent 4" w:semiHidden="0" w:uiPriority="62" w:unhideWhenUsed="0"/>
+    <w:lsdException w:name="Medium Shading 1 Accent 4" w:semiHidden="0" w:uiPriority="63" w:unhideWhenUsed="0"/>
+    <w:lsdException w:name="Medium Shading 2 Accent 4" w:semiHidden="0" w:uiPriority="64" w:unhideWhenUsed="0"/>
+    <w:lsdException w:name="Medium List 1 Accent 4" w:semiHidden="0" w:uiPriority="65" w:unhideWhenUsed="0"/>
+    <w:lsdException w:name="Medium List 2 Accent 4" w:semiHidden="0" w:uiPriority="66" w:unhideWhenUsed="0"/>
+    <w:lsdException w:name="Medium Grid 1 Accent 4" w:semiHidden="0" w:uiPriority="67" w:unhideWhenUsed="0"/>
+    <w:lsdException w:name="Medium Grid 2 Accent 4" w:semiHidden="0" w:uiPriority="68" w:unhideWhenUsed="0"/>
+    <w:lsdException w:name="Medium Grid 3 Accent 4" w:semiHidden="0" w:uiPriority="69" w:unhideWhenUsed="0"/>
+    <w:lsdException w:name="Dark List Accent 4" w:semiHidden="0" w:uiPriority="70" w:unhideWhenUsed="0"/>
+    <w:lsdException w:name="Colorful Shading Accent 4" w:semiHidden="0" w:uiPriority="71" w:unhideWhenUsed="0"/>
+    <w:lsdException w:name="Colorful List Accent 4" w:semiHidden="0" w:uiPriority="72" w:unhideWhenUsed="0"/>
+    <w:lsdException w:name="Colorful Grid Accent 4" w:semiHidden="0" w:uiPriority="73" w:unhideWhenUsed="0"/>
+    <w:lsdException w:name="Light Shading Accent 5" w:semiHidden="0" w:uiPriority="60" w:unhideWhenUsed="0"/>
+    <w:lsdException w:name="Light List Accent 5" w:semiHidden="0" w:uiPriority="61" w:unhideWhenUsed="0"/>
+    <w:lsdException w:name="Light Grid Accent 5" w:semiHidden="0" w:uiPriority="62" w:unhideWhenUsed="0"/>
+    <w:lsdException w:name="Medium Shading 1 Accent 5" w:semiHidden="0" w:uiPriority="63" w:unhideWhenUsed="0"/>
+    <w:lsdException w:name="Medium Shading 2 Accent 5" w:semiHidden="0" w:uiPriority="64" w:unhideWhenUsed="0"/>
+    <w:lsdException w:name="Medium List 1 Accent 5" w:semiHidden="0" w:uiPriority="65" w:unhideWhenUsed="0"/>
+    <w:lsdException w:name="Medium List 2 Accent 5" w:semiHidden="0" w:uiPriority="66" w:unhideWhenUsed="0"/>
+    <w:lsdException w:name="Medium Grid 1 Accent 5" w:semiHidden="0" w:uiPriority="67" w:unhideWhenUsed="0"/>
+    <w:lsdException w:name="Medium Grid 2 Accent 5" w:semiHidden="0" w:uiPriority="68" w:unhideWhenUsed="0"/>
+    <w:lsdException w:name="Medium Grid 3 Accent 5" w:semiHidden="0" w:uiPriority="69" w:unhideWhenUsed="0"/>
+    <w:lsdException w:name="Dark List Accent 5" w:semiHidden="0" w:uiPriority="70" w:unhideWhenUsed="0"/>
+    <w:lsdException w:name="Colorful Shading Accent 5" w:semiHidden="0" w:uiPriority="71" w:unhideWhenUsed="0"/>
+    <w:lsdException w:name="Colorful List Accent 5" w:semiHidden="0" w:uiPriority="72" w:unhideWhenUsed="0"/>
+    <w:lsdException w:name="Colorful Grid Accent 5" w:semiHidden="0" w:uiPriority="73" w:unhideWhenUsed="0"/>
+    <w:lsdException w:name="Light Shading Accent 6" w:semiHidden="0" w:uiPriority="60" w:unhideWhenUsed="0"/>
+    <w:lsdException w:name="Light List Accent 6" w:semiHidden="0" w:uiPriority="61" w:unhideWhenUsed="0"/>
+    <w:lsdException w:name="Light Grid Accent 6" w:semiHidden="0" w:uiPriority="62" w:unhideWhenUsed="0"/>
+    <w:lsdException w:name="Medium Shading 1 Accent 6" w:semiHidden="0" w:uiPriority="63" w:unhideWhenUsed="0"/>
+    <w:lsdException w:name="Medium Shading 2 Accent 6" w:semiHidden="0" w:uiPriority="64" w:unhideWhenUsed="0"/>
+    <w:lsdException w:name="Medium List 1 Accent 6" w:semiHidden="0" w:uiPriority="65" w:unhideWhenUsed="0"/>
+    <w:lsdException w:name="Medium List 2 Accent 6" w:semiHidden="0" w:uiPriority="66" w:unhideWhenUsed="0"/>
+    <w:lsdException w:name="Medium Grid 1 Accent 6" w:semiHidden="0" w:uiPriority="67" w:unhideWhenUsed="0"/>
+    <w:lsdException w:name="Medium Grid 2 Accent 6" w:semiHidden="0" w:uiPriority="68" w:unhideWhenUsed="0"/>
+    <w:lsdException w:name="Medium Grid 3 Accent 6" w:semiHidden="0" w:uiPriority="69" w:unhideWhenUsed="0"/>
+    <w:lsdException w:name="Dark List Accent 6" w:semiHidden="0" w:uiPriority="70" w:unhideWhenUsed="0"/>
+    <w:lsdException w:name="Colorful Shading Accent 6" w:semiHidden="0" w:uiPriority="71" w:unhideWhenUsed="0"/>
+    <w:lsdException w:name="Colorful List Accent 6" w:semiHidden="0" w:uiPriority="72" w:unhideWhenUsed="0"/>
+    <w:lsdException w:name="Colorful Grid Accent 6" w:semiHidden="0" w:uiPriority="73" w:unhideWhenUsed="0"/>
+    <w:lsdException w:name="Subtle Emphasis" w:semiHidden="0" w:uiPriority="19" w:unhideWhenUsed="0" w:qFormat="1"/>
+    <w:lsdException w:name="Intense Emphasis" w:semiHidden="0" w:uiPriority="21" w:unhideWhenUsed="0" w:qFormat="1"/>
+    <w:lsdException w:name="Subtle Reference" w:semiHidden="0" w:uiPriority="31" w:unhideWhenUsed="0" w:qFormat="1"/>
+    <w:lsdException w:name="Intense Reference" w:semiHidden="0" w:uiPriority="32" w:unhideWhenUsed="0" w:qFormat="1"/>
+    <w:lsdException w:name="Book Title" w:semiHidden="0" w:uiPriority="33" w:unhideWhenUsed="0" w:qFormat="1"/>
+    <w:lsdException w:name="Bibliography" w:uiPriority="37"/>
+    <w:lsdException w:name="TOC Heading" w:uiPriority="39" w:qFormat="1"/>
   </w:latentStyles>
   <w:style w:type="paragraph" w:default="1" w:styleId="Normal">
     <w:name w:val="Normal"/>
@@ -34055,7 +33806,1477 @@
       </w:tcPr>
     </w:tblStylePr>
   </w:style>
-  <w:style w:type="table" w:styleId="GridTable4-Accent1">
+  <w:style w:type="table" w:customStyle="1" w:styleId="GridTable4Accent1">
+    <w:name w:val="Grid Table 4 Accent 1"/>
+    <w:basedOn w:val="TableNormal"/>
+    <w:uiPriority w:val="49"/>
+    <w:rsid w:val="004F362D"/>
+    <w:pPr>
+      <w:spacing w:after="0"/>
+    </w:pPr>
+    <w:tblPr>
+      <w:tblStyleRowBandSize w:val="1"/>
+      <w:tblStyleColBandSize w:val="1"/>
+      <w:tblInd w:w="0" w:type="dxa"/>
+      <w:tblBorders>
+        <w:top w:val="single" w:sz="4" w:space="0" w:color="95B3D7" w:themeColor="accent1" w:themeTint="99"/>
+        <w:left w:val="single" w:sz="4" w:space="0" w:color="95B3D7" w:themeColor="accent1" w:themeTint="99"/>
+        <w:bottom w:val="single" w:sz="4" w:space="0" w:color="95B3D7" w:themeColor="accent1" w:themeTint="99"/>
+        <w:right w:val="single" w:sz="4" w:space="0" w:color="95B3D7" w:themeColor="accent1" w:themeTint="99"/>
+        <w:insideH w:val="single" w:sz="4" w:space="0" w:color="95B3D7" w:themeColor="accent1" w:themeTint="99"/>
+        <w:insideV w:val="single" w:sz="4" w:space="0" w:color="95B3D7" w:themeColor="accent1" w:themeTint="99"/>
+      </w:tblBorders>
+      <w:tblCellMar>
+        <w:top w:w="0" w:type="dxa"/>
+        <w:left w:w="108" w:type="dxa"/>
+        <w:bottom w:w="0" w:type="dxa"/>
+        <w:right w:w="108" w:type="dxa"/>
+      </w:tblCellMar>
+    </w:tblPr>
+    <w:tblStylePr w:type="firstRow">
+      <w:rPr>
+        <w:b/>
+        <w:bCs/>
+        <w:color w:val="FFFFFF" w:themeColor="background1"/>
+      </w:rPr>
+      <w:tblPr/>
+      <w:tcPr>
+        <w:tcBorders>
+          <w:top w:val="single" w:sz="4" w:space="0" w:color="4F81BD" w:themeColor="accent1"/>
+          <w:left w:val="single" w:sz="4" w:space="0" w:color="4F81BD" w:themeColor="accent1"/>
+          <w:bottom w:val="single" w:sz="4" w:space="0" w:color="4F81BD" w:themeColor="accent1"/>
+          <w:right w:val="single" w:sz="4" w:space="0" w:color="4F81BD" w:themeColor="accent1"/>
+          <w:insideH w:val="nil"/>
+          <w:insideV w:val="nil"/>
+        </w:tcBorders>
+        <w:shd w:val="clear" w:color="auto" w:fill="4F81BD" w:themeFill="accent1"/>
+      </w:tcPr>
+    </w:tblStylePr>
+    <w:tblStylePr w:type="lastRow">
+      <w:rPr>
+        <w:b/>
+        <w:bCs/>
+      </w:rPr>
+      <w:tblPr/>
+      <w:tcPr>
+        <w:tcBorders>
+          <w:top w:val="double" w:sz="4" w:space="0" w:color="4F81BD" w:themeColor="accent1"/>
+        </w:tcBorders>
+      </w:tcPr>
+    </w:tblStylePr>
+    <w:tblStylePr w:type="firstCol">
+      <w:rPr>
+        <w:b/>
+        <w:bCs/>
+      </w:rPr>
+    </w:tblStylePr>
+    <w:tblStylePr w:type="lastCol">
+      <w:rPr>
+        <w:b/>
+        <w:bCs/>
+      </w:rPr>
+    </w:tblStylePr>
+    <w:tblStylePr w:type="band1Vert">
+      <w:tblPr/>
+      <w:tcPr>
+        <w:shd w:val="clear" w:color="auto" w:fill="DBE5F1" w:themeFill="accent1" w:themeFillTint="33"/>
+      </w:tcPr>
+    </w:tblStylePr>
+    <w:tblStylePr w:type="band1Horz">
+      <w:tblPr/>
+      <w:tcPr>
+        <w:shd w:val="clear" w:color="auto" w:fill="DBE5F1" w:themeFill="accent1" w:themeFillTint="33"/>
+      </w:tcPr>
+    </w:tblStylePr>
+  </w:style>
+</w:styles>
+</file>
+
+<file path=word/stylesWithEffects.xml><?xml version="1.0" encoding="utf-8"?>
+<w:styles xmlns:wpc="http://schemas.microsoft.com/office/word/2010/wordprocessingCanvas" xmlns:mc="http://schemas.openxmlformats.org/markup-compatibility/2006" xmlns:o="urn:schemas-microsoft-com:office:office" xmlns:r="http://schemas.openxmlformats.org/officeDocument/2006/relationships" xmlns:m="http://schemas.openxmlformats.org/officeDocument/2006/math" xmlns:v="urn:schemas-microsoft-com:vml" xmlns:wp14="http://schemas.microsoft.com/office/word/2010/wordprocessingDrawing" xmlns:wp="http://schemas.openxmlformats.org/drawingml/2006/wordprocessingDrawing" xmlns:w10="urn:schemas-microsoft-com:office:word" xmlns:w="http://schemas.openxmlformats.org/wordprocessingml/2006/main" xmlns:w14="http://schemas.microsoft.com/office/word/2010/wordml" xmlns:wpg="http://schemas.microsoft.com/office/word/2010/wordprocessingGroup" xmlns:wpi="http://schemas.microsoft.com/office/word/2010/wordprocessingInk" xmlns:wne="http://schemas.microsoft.com/office/word/2006/wordml" xmlns:wps="http://schemas.microsoft.com/office/word/2010/wordprocessingShape" mc:Ignorable="w14 wp14">
+  <w:docDefaults>
+    <w:rPrDefault>
+      <w:rPr>
+        <w:rFonts w:asciiTheme="minorHAnsi" w:eastAsiaTheme="minorHAnsi" w:hAnsiTheme="minorHAnsi" w:cstheme="minorBidi"/>
+        <w:sz w:val="22"/>
+        <w:szCs w:val="22"/>
+        <w:lang w:val="en-US" w:eastAsia="en-US" w:bidi="ar-SA"/>
+      </w:rPr>
+    </w:rPrDefault>
+    <w:pPrDefault>
+      <w:pPr>
+        <w:spacing w:after="120"/>
+        <w:jc w:val="both"/>
+      </w:pPr>
+    </w:pPrDefault>
+  </w:docDefaults>
+  <w:latentStyles w:defLockedState="0" w:defUIPriority="99" w:defSemiHidden="1" w:defUnhideWhenUsed="1" w:defQFormat="0" w:count="267">
+    <w:lsdException w:name="Normal" w:semiHidden="0" w:uiPriority="0" w:unhideWhenUsed="0" w:qFormat="1"/>
+    <w:lsdException w:name="heading 1" w:semiHidden="0" w:uiPriority="9" w:unhideWhenUsed="0" w:qFormat="1"/>
+    <w:lsdException w:name="heading 2" w:uiPriority="9" w:qFormat="1"/>
+    <w:lsdException w:name="heading 3" w:uiPriority="9" w:qFormat="1"/>
+    <w:lsdException w:name="heading 4" w:uiPriority="9" w:qFormat="1"/>
+    <w:lsdException w:name="heading 5" w:uiPriority="9" w:qFormat="1"/>
+    <w:lsdException w:name="heading 6" w:uiPriority="9" w:qFormat="1"/>
+    <w:lsdException w:name="heading 7" w:uiPriority="9" w:qFormat="1"/>
+    <w:lsdException w:name="heading 8" w:uiPriority="9" w:qFormat="1"/>
+    <w:lsdException w:name="heading 9" w:uiPriority="9" w:qFormat="1"/>
+    <w:lsdException w:name="toc 1" w:uiPriority="39"/>
+    <w:lsdException w:name="toc 2" w:uiPriority="39"/>
+    <w:lsdException w:name="toc 3" w:uiPriority="39"/>
+    <w:lsdException w:name="toc 4" w:uiPriority="39"/>
+    <w:lsdException w:name="toc 5" w:uiPriority="39"/>
+    <w:lsdException w:name="toc 6" w:uiPriority="39"/>
+    <w:lsdException w:name="toc 7" w:uiPriority="39"/>
+    <w:lsdException w:name="toc 8" w:uiPriority="39"/>
+    <w:lsdException w:name="toc 9" w:uiPriority="39"/>
+    <w:lsdException w:name="header" w:uiPriority="0"/>
+    <w:lsdException w:name="caption" w:uiPriority="35" w:qFormat="1"/>
+    <w:lsdException w:name="Title" w:semiHidden="0" w:uiPriority="10" w:unhideWhenUsed="0" w:qFormat="1"/>
+    <w:lsdException w:name="Default Paragraph Font" w:uiPriority="1"/>
+    <w:lsdException w:name="Body Text" w:uiPriority="0"/>
+    <w:lsdException w:name="Subtitle" w:semiHidden="0" w:uiPriority="11" w:unhideWhenUsed="0" w:qFormat="1"/>
+    <w:lsdException w:name="Strong" w:semiHidden="0" w:uiPriority="22" w:unhideWhenUsed="0" w:qFormat="1"/>
+    <w:lsdException w:name="Emphasis" w:semiHidden="0" w:uiPriority="20" w:unhideWhenUsed="0" w:qFormat="1"/>
+    <w:lsdException w:name="Table Grid" w:semiHidden="0" w:uiPriority="59" w:unhideWhenUsed="0"/>
+    <w:lsdException w:name="Placeholder Text" w:unhideWhenUsed="0"/>
+    <w:lsdException w:name="No Spacing" w:semiHidden="0" w:uiPriority="1" w:unhideWhenUsed="0" w:qFormat="1"/>
+    <w:lsdException w:name="Light Shading" w:semiHidden="0" w:uiPriority="60" w:unhideWhenUsed="0"/>
+    <w:lsdException w:name="Light List" w:semiHidden="0" w:uiPriority="61" w:unhideWhenUsed="0"/>
+    <w:lsdException w:name="Light Grid" w:semiHidden="0" w:uiPriority="62" w:unhideWhenUsed="0"/>
+    <w:lsdException w:name="Medium Shading 1" w:semiHidden="0" w:uiPriority="63" w:unhideWhenUsed="0"/>
+    <w:lsdException w:name="Medium Shading 2" w:semiHidden="0" w:uiPriority="64" w:unhideWhenUsed="0"/>
+    <w:lsdException w:name="Medium List 1" w:semiHidden="0" w:uiPriority="65" w:unhideWhenUsed="0"/>
+    <w:lsdException w:name="Medium List 2" w:semiHidden="0" w:uiPriority="66" w:unhideWhenUsed="0"/>
+    <w:lsdException w:name="Medium Grid 1" w:semiHidden="0" w:uiPriority="67" w:unhideWhenUsed="0"/>
+    <w:lsdException w:name="Medium Grid 2" w:semiHidden="0" w:uiPriority="68" w:unhideWhenUsed="0"/>
+    <w:lsdException w:name="Medium Grid 3" w:semiHidden="0" w:uiPriority="69" w:unhideWhenUsed="0"/>
+    <w:lsdException w:name="Dark List" w:semiHidden="0" w:uiPriority="70" w:unhideWhenUsed="0"/>
+    <w:lsdException w:name="Colorful Shading" w:semiHidden="0" w:uiPriority="71" w:unhideWhenUsed="0"/>
+    <w:lsdException w:name="Colorful List" w:semiHidden="0" w:uiPriority="72" w:unhideWhenUsed="0"/>
+    <w:lsdException w:name="Colorful Grid" w:semiHidden="0" w:uiPriority="73" w:unhideWhenUsed="0"/>
+    <w:lsdException w:name="Light Shading Accent 1" w:semiHidden="0" w:uiPriority="60" w:unhideWhenUsed="0"/>
+    <w:lsdException w:name="Light List Accent 1" w:semiHidden="0" w:uiPriority="61" w:unhideWhenUsed="0"/>
+    <w:lsdException w:name="Light Grid Accent 1" w:semiHidden="0" w:uiPriority="62" w:unhideWhenUsed="0"/>
+    <w:lsdException w:name="Medium Shading 1 Accent 1" w:semiHidden="0" w:uiPriority="63" w:unhideWhenUsed="0"/>
+    <w:lsdException w:name="Medium Shading 2 Accent 1" w:semiHidden="0" w:uiPriority="64" w:unhideWhenUsed="0"/>
+    <w:lsdException w:name="Medium List 1 Accent 1" w:semiHidden="0" w:uiPriority="65" w:unhideWhenUsed="0"/>
+    <w:lsdException w:name="Revision" w:unhideWhenUsed="0"/>
+    <w:lsdException w:name="List Paragraph" w:semiHidden="0" w:uiPriority="34" w:unhideWhenUsed="0" w:qFormat="1"/>
+    <w:lsdException w:name="Quote" w:semiHidden="0" w:uiPriority="29" w:unhideWhenUsed="0" w:qFormat="1"/>
+    <w:lsdException w:name="Intense Quote" w:semiHidden="0" w:uiPriority="30" w:unhideWhenUsed="0" w:qFormat="1"/>
+    <w:lsdException w:name="Medium List 2 Accent 1" w:semiHidden="0" w:uiPriority="66" w:unhideWhenUsed="0"/>
+    <w:lsdException w:name="Medium Grid 1 Accent 1" w:semiHidden="0" w:uiPriority="67" w:unhideWhenUsed="0"/>
+    <w:lsdException w:name="Medium Grid 2 Accent 1" w:semiHidden="0" w:uiPriority="68" w:unhideWhenUsed="0"/>
+    <w:lsdException w:name="Medium Grid 3 Accent 1" w:semiHidden="0" w:uiPriority="69" w:unhideWhenUsed="0"/>
+    <w:lsdException w:name="Dark List Accent 1" w:semiHidden="0" w:uiPriority="70" w:unhideWhenUsed="0"/>
+    <w:lsdException w:name="Colorful Shading Accent 1" w:semiHidden="0" w:uiPriority="71" w:unhideWhenUsed="0"/>
+    <w:lsdException w:name="Colorful List Accent 1" w:semiHidden="0" w:uiPriority="72" w:unhideWhenUsed="0"/>
+    <w:lsdException w:name="Colorful Grid Accent 1" w:semiHidden="0" w:uiPriority="73" w:unhideWhenUsed="0"/>
+    <w:lsdException w:name="Light Shading Accent 2" w:semiHidden="0" w:uiPriority="60" w:unhideWhenUsed="0"/>
+    <w:lsdException w:name="Light List Accent 2" w:semiHidden="0" w:uiPriority="61" w:unhideWhenUsed="0"/>
+    <w:lsdException w:name="Light Grid Accent 2" w:semiHidden="0" w:uiPriority="62" w:unhideWhenUsed="0"/>
+    <w:lsdException w:name="Medium Shading 1 Accent 2" w:semiHidden="0" w:uiPriority="63" w:unhideWhenUsed="0"/>
+    <w:lsdException w:name="Medium Shading 2 Accent 2" w:semiHidden="0" w:uiPriority="64" w:unhideWhenUsed="0"/>
+    <w:lsdException w:name="Medium List 1 Accent 2" w:semiHidden="0" w:uiPriority="65" w:unhideWhenUsed="0"/>
+    <w:lsdException w:name="Medium List 2 Accent 2" w:semiHidden="0" w:uiPriority="66" w:unhideWhenUsed="0"/>
+    <w:lsdException w:name="Medium Grid 1 Accent 2" w:semiHidden="0" w:uiPriority="67" w:unhideWhenUsed="0"/>
+    <w:lsdException w:name="Medium Grid 2 Accent 2" w:semiHidden="0" w:uiPriority="68" w:unhideWhenUsed="0"/>
+    <w:lsdException w:name="Medium Grid 3 Accent 2" w:semiHidden="0" w:uiPriority="69" w:unhideWhenUsed="0"/>
+    <w:lsdException w:name="Dark List Accent 2" w:semiHidden="0" w:uiPriority="70" w:unhideWhenUsed="0"/>
+    <w:lsdException w:name="Colorful Shading Accent 2" w:semiHidden="0" w:uiPriority="71" w:unhideWhenUsed="0"/>
+    <w:lsdException w:name="Colorful List Accent 2" w:semiHidden="0" w:uiPriority="72" w:unhideWhenUsed="0"/>
+    <w:lsdException w:name="Colorful Grid Accent 2" w:semiHidden="0" w:uiPriority="73" w:unhideWhenUsed="0"/>
+    <w:lsdException w:name="Light Shading Accent 3" w:semiHidden="0" w:uiPriority="60" w:unhideWhenUsed="0"/>
+    <w:lsdException w:name="Light List Accent 3" w:semiHidden="0" w:uiPriority="61" w:unhideWhenUsed="0"/>
+    <w:lsdException w:name="Light Grid Accent 3" w:semiHidden="0" w:uiPriority="62" w:unhideWhenUsed="0"/>
+    <w:lsdException w:name="Medium Shading 1 Accent 3" w:semiHidden="0" w:uiPriority="63" w:unhideWhenUsed="0"/>
+    <w:lsdException w:name="Medium Shading 2 Accent 3" w:semiHidden="0" w:uiPriority="64" w:unhideWhenUsed="0"/>
+    <w:lsdException w:name="Medium List 1 Accent 3" w:semiHidden="0" w:uiPriority="65" w:unhideWhenUsed="0"/>
+    <w:lsdException w:name="Medium List 2 Accent 3" w:semiHidden="0" w:uiPriority="66" w:unhideWhenUsed="0"/>
+    <w:lsdException w:name="Medium Grid 1 Accent 3" w:semiHidden="0" w:uiPriority="67" w:unhideWhenUsed="0"/>
+    <w:lsdException w:name="Medium Grid 2 Accent 3" w:semiHidden="0" w:uiPriority="68" w:unhideWhenUsed="0"/>
+    <w:lsdException w:name="Medium Grid 3 Accent 3" w:semiHidden="0" w:uiPriority="69" w:unhideWhenUsed="0"/>
+    <w:lsdException w:name="Dark List Accent 3" w:semiHidden="0" w:uiPriority="70" w:unhideWhenUsed="0"/>
+    <w:lsdException w:name="Colorful Shading Accent 3" w:semiHidden="0" w:uiPriority="71" w:unhideWhenUsed="0"/>
+    <w:lsdException w:name="Colorful List Accent 3" w:semiHidden="0" w:uiPriority="72" w:unhideWhenUsed="0"/>
+    <w:lsdException w:name="Colorful Grid Accent 3" w:semiHidden="0" w:uiPriority="73" w:unhideWhenUsed="0"/>
+    <w:lsdException w:name="Light Shading Accent 4" w:semiHidden="0" w:uiPriority="60" w:unhideWhenUsed="0"/>
+    <w:lsdException w:name="Light List Accent 4" w:semiHidden="0" w:uiPriority="61" w:unhideWhenUsed="0"/>
+    <w:lsdException w:name="Light Grid Accent 4" w:semiHidden="0" w:uiPriority="62" w:unhideWhenUsed="0"/>
+    <w:lsdException w:name="Medium Shading 1 Accent 4" w:semiHidden="0" w:uiPriority="63" w:unhideWhenUsed="0"/>
+    <w:lsdException w:name="Medium Shading 2 Accent 4" w:semiHidden="0" w:uiPriority="64" w:unhideWhenUsed="0"/>
+    <w:lsdException w:name="Medium List 1 Accent 4" w:semiHidden="0" w:uiPriority="65" w:unhideWhenUsed="0"/>
+    <w:lsdException w:name="Medium List 2 Accent 4" w:semiHidden="0" w:uiPriority="66" w:unhideWhenUsed="0"/>
+    <w:lsdException w:name="Medium Grid 1 Accent 4" w:semiHidden="0" w:uiPriority="67" w:unhideWhenUsed="0"/>
+    <w:lsdException w:name="Medium Grid 2 Accent 4" w:semiHidden="0" w:uiPriority="68" w:unhideWhenUsed="0"/>
+    <w:lsdException w:name="Medium Grid 3 Accent 4" w:semiHidden="0" w:uiPriority="69" w:unhideWhenUsed="0"/>
+    <w:lsdException w:name="Dark List Accent 4" w:semiHidden="0" w:uiPriority="70" w:unhideWhenUsed="0"/>
+    <w:lsdException w:name="Colorful Shading Accent 4" w:semiHidden="0" w:uiPriority="71" w:unhideWhenUsed="0"/>
+    <w:lsdException w:name="Colorful List Accent 4" w:semiHidden="0" w:uiPriority="72" w:unhideWhenUsed="0"/>
+    <w:lsdException w:name="Colorful Grid Accent 4" w:semiHidden="0" w:uiPriority="73" w:unhideWhenUsed="0"/>
+    <w:lsdException w:name="Light Shading Accent 5" w:semiHidden="0" w:uiPriority="60" w:unhideWhenUsed="0"/>
+    <w:lsdException w:name="Light List Accent 5" w:semiHidden="0" w:uiPriority="61" w:unhideWhenUsed="0"/>
+    <w:lsdException w:name="Light Grid Accent 5" w:semiHidden="0" w:uiPriority="62" w:unhideWhenUsed="0"/>
+    <w:lsdException w:name="Medium Shading 1 Accent 5" w:semiHidden="0" w:uiPriority="63" w:unhideWhenUsed="0"/>
+    <w:lsdException w:name="Medium Shading 2 Accent 5" w:semiHidden="0" w:uiPriority="64" w:unhideWhenUsed="0"/>
+    <w:lsdException w:name="Medium List 1 Accent 5" w:semiHidden="0" w:uiPriority="65" w:unhideWhenUsed="0"/>
+    <w:lsdException w:name="Medium List 2 Accent 5" w:semiHidden="0" w:uiPriority="66" w:unhideWhenUsed="0"/>
+    <w:lsdException w:name="Medium Grid 1 Accent 5" w:semiHidden="0" w:uiPriority="67" w:unhideWhenUsed="0"/>
+    <w:lsdException w:name="Medium Grid 2 Accent 5" w:semiHidden="0" w:uiPriority="68" w:unhideWhenUsed="0"/>
+    <w:lsdException w:name="Medium Grid 3 Accent 5" w:semiHidden="0" w:uiPriority="69" w:unhideWhenUsed="0"/>
+    <w:lsdException w:name="Dark List Accent 5" w:semiHidden="0" w:uiPriority="70" w:unhideWhenUsed="0"/>
+    <w:lsdException w:name="Colorful Shading Accent 5" w:semiHidden="0" w:uiPriority="71" w:unhideWhenUsed="0"/>
+    <w:lsdException w:name="Colorful List Accent 5" w:semiHidden="0" w:uiPriority="72" w:unhideWhenUsed="0"/>
+    <w:lsdException w:name="Colorful Grid Accent 5" w:semiHidden="0" w:uiPriority="73" w:unhideWhenUsed="0"/>
+    <w:lsdException w:name="Light Shading Accent 6" w:semiHidden="0" w:uiPriority="60" w:unhideWhenUsed="0"/>
+    <w:lsdException w:name="Light List Accent 6" w:semiHidden="0" w:uiPriority="61" w:unhideWhenUsed="0"/>
+    <w:lsdException w:name="Light Grid Accent 6" w:semiHidden="0" w:uiPriority="62" w:unhideWhenUsed="0"/>
+    <w:lsdException w:name="Medium Shading 1 Accent 6" w:semiHidden="0" w:uiPriority="63" w:unhideWhenUsed="0"/>
+    <w:lsdException w:name="Medium Shading 2 Accent 6" w:semiHidden="0" w:uiPriority="64" w:unhideWhenUsed="0"/>
+    <w:lsdException w:name="Medium List 1 Accent 6" w:semiHidden="0" w:uiPriority="65" w:unhideWhenUsed="0"/>
+    <w:lsdException w:name="Medium List 2 Accent 6" w:semiHidden="0" w:uiPriority="66" w:unhideWhenUsed="0"/>
+    <w:lsdException w:name="Medium Grid 1 Accent 6" w:semiHidden="0" w:uiPriority="67" w:unhideWhenUsed="0"/>
+    <w:lsdException w:name="Medium Grid 2 Accent 6" w:semiHidden="0" w:uiPriority="68" w:unhideWhenUsed="0"/>
+    <w:lsdException w:name="Medium Grid 3 Accent 6" w:semiHidden="0" w:uiPriority="69" w:unhideWhenUsed="0"/>
+    <w:lsdException w:name="Dark List Accent 6" w:semiHidden="0" w:uiPriority="70" w:unhideWhenUsed="0"/>
+    <w:lsdException w:name="Colorful Shading Accent 6" w:semiHidden="0" w:uiPriority="71" w:unhideWhenUsed="0"/>
+    <w:lsdException w:name="Colorful List Accent 6" w:semiHidden="0" w:uiPriority="72" w:unhideWhenUsed="0"/>
+    <w:lsdException w:name="Colorful Grid Accent 6" w:semiHidden="0" w:uiPriority="73" w:unhideWhenUsed="0"/>
+    <w:lsdException w:name="Subtle Emphasis" w:semiHidden="0" w:uiPriority="19" w:unhideWhenUsed="0" w:qFormat="1"/>
+    <w:lsdException w:name="Intense Emphasis" w:semiHidden="0" w:uiPriority="21" w:unhideWhenUsed="0" w:qFormat="1"/>
+    <w:lsdException w:name="Subtle Reference" w:semiHidden="0" w:uiPriority="31" w:unhideWhenUsed="0" w:qFormat="1"/>
+    <w:lsdException w:name="Intense Reference" w:semiHidden="0" w:uiPriority="32" w:unhideWhenUsed="0" w:qFormat="1"/>
+    <w:lsdException w:name="Book Title" w:semiHidden="0" w:uiPriority="33" w:unhideWhenUsed="0" w:qFormat="1"/>
+    <w:lsdException w:name="Bibliography" w:uiPriority="37"/>
+    <w:lsdException w:name="TOC Heading" w:uiPriority="39" w:qFormat="1"/>
+  </w:latentStyles>
+  <w:style w:type="paragraph" w:default="1" w:styleId="Normal">
+    <w:name w:val="Normal"/>
+    <w:qFormat/>
+    <w:rsid w:val="001C3314"/>
+  </w:style>
+  <w:style w:type="paragraph" w:styleId="Heading1">
+    <w:name w:val="heading 1"/>
+    <w:basedOn w:val="Normal"/>
+    <w:next w:val="Normal"/>
+    <w:link w:val="Heading1Char"/>
+    <w:uiPriority w:val="9"/>
+    <w:qFormat/>
+    <w:rsid w:val="00225097"/>
+    <w:pPr>
+      <w:keepNext/>
+      <w:keepLines/>
+      <w:numPr>
+        <w:numId w:val="1"/>
+      </w:numPr>
+      <w:outlineLvl w:val="0"/>
+    </w:pPr>
+    <w:rPr>
+      <w:rFonts w:asciiTheme="majorHAnsi" w:eastAsiaTheme="majorEastAsia" w:hAnsiTheme="majorHAnsi" w:cstheme="majorBidi"/>
+      <w:b/>
+      <w:bCs/>
+      <w:sz w:val="26"/>
+      <w:szCs w:val="28"/>
+    </w:rPr>
+  </w:style>
+  <w:style w:type="paragraph" w:styleId="Heading2">
+    <w:name w:val="heading 2"/>
+    <w:basedOn w:val="Normal"/>
+    <w:next w:val="Normal"/>
+    <w:link w:val="Heading2Char"/>
+    <w:uiPriority w:val="9"/>
+    <w:unhideWhenUsed/>
+    <w:qFormat/>
+    <w:rsid w:val="00587C3B"/>
+    <w:pPr>
+      <w:keepNext/>
+      <w:keepLines/>
+      <w:outlineLvl w:val="1"/>
+    </w:pPr>
+    <w:rPr>
+      <w:rFonts w:asciiTheme="majorHAnsi" w:eastAsiaTheme="majorEastAsia" w:hAnsiTheme="majorHAnsi" w:cstheme="majorBidi"/>
+      <w:b/>
+      <w:i/>
+      <w:sz w:val="26"/>
+      <w:szCs w:val="26"/>
+    </w:rPr>
+  </w:style>
+  <w:style w:type="paragraph" w:styleId="Heading3">
+    <w:name w:val="heading 3"/>
+    <w:basedOn w:val="Normal"/>
+    <w:next w:val="Normal"/>
+    <w:link w:val="Heading3Char"/>
+    <w:uiPriority w:val="9"/>
+    <w:unhideWhenUsed/>
+    <w:qFormat/>
+    <w:rsid w:val="005C59FA"/>
+    <w:pPr>
+      <w:keepNext/>
+      <w:keepLines/>
+      <w:numPr>
+        <w:ilvl w:val="2"/>
+        <w:numId w:val="1"/>
+      </w:numPr>
+      <w:outlineLvl w:val="2"/>
+    </w:pPr>
+    <w:rPr>
+      <w:rFonts w:ascii="Times New Roman" w:eastAsiaTheme="majorEastAsia" w:hAnsi="Times New Roman" w:cstheme="majorBidi"/>
+      <w:b/>
+      <w:bCs/>
+      <w:i/>
+      <w:sz w:val="26"/>
+    </w:rPr>
+  </w:style>
+  <w:style w:type="paragraph" w:styleId="Heading4">
+    <w:name w:val="heading 4"/>
+    <w:basedOn w:val="Normal"/>
+    <w:next w:val="Normal"/>
+    <w:link w:val="Heading4Char"/>
+    <w:uiPriority w:val="9"/>
+    <w:unhideWhenUsed/>
+    <w:qFormat/>
+    <w:rsid w:val="00157A81"/>
+    <w:pPr>
+      <w:keepNext/>
+      <w:keepLines/>
+      <w:numPr>
+        <w:ilvl w:val="3"/>
+        <w:numId w:val="1"/>
+      </w:numPr>
+      <w:spacing w:before="200" w:after="0"/>
+      <w:outlineLvl w:val="3"/>
+    </w:pPr>
+    <w:rPr>
+      <w:rFonts w:asciiTheme="majorHAnsi" w:eastAsiaTheme="majorEastAsia" w:hAnsiTheme="majorHAnsi" w:cstheme="majorBidi"/>
+      <w:b/>
+      <w:bCs/>
+      <w:i/>
+      <w:iCs/>
+      <w:color w:val="4F81BD" w:themeColor="accent1"/>
+    </w:rPr>
+  </w:style>
+  <w:style w:type="paragraph" w:styleId="Heading5">
+    <w:name w:val="heading 5"/>
+    <w:basedOn w:val="Normal"/>
+    <w:next w:val="Normal"/>
+    <w:link w:val="Heading5Char"/>
+    <w:uiPriority w:val="9"/>
+    <w:semiHidden/>
+    <w:unhideWhenUsed/>
+    <w:qFormat/>
+    <w:rsid w:val="00157A81"/>
+    <w:pPr>
+      <w:keepNext/>
+      <w:keepLines/>
+      <w:numPr>
+        <w:ilvl w:val="4"/>
+        <w:numId w:val="1"/>
+      </w:numPr>
+      <w:spacing w:before="200" w:after="0"/>
+      <w:outlineLvl w:val="4"/>
+    </w:pPr>
+    <w:rPr>
+      <w:rFonts w:asciiTheme="majorHAnsi" w:eastAsiaTheme="majorEastAsia" w:hAnsiTheme="majorHAnsi" w:cstheme="majorBidi"/>
+      <w:color w:val="243F60" w:themeColor="accent1" w:themeShade="7F"/>
+    </w:rPr>
+  </w:style>
+  <w:style w:type="paragraph" w:styleId="Heading6">
+    <w:name w:val="heading 6"/>
+    <w:basedOn w:val="Normal"/>
+    <w:next w:val="Normal"/>
+    <w:link w:val="Heading6Char"/>
+    <w:uiPriority w:val="9"/>
+    <w:semiHidden/>
+    <w:unhideWhenUsed/>
+    <w:qFormat/>
+    <w:rsid w:val="00157A81"/>
+    <w:pPr>
+      <w:keepNext/>
+      <w:keepLines/>
+      <w:numPr>
+        <w:ilvl w:val="5"/>
+        <w:numId w:val="1"/>
+      </w:numPr>
+      <w:spacing w:before="200" w:after="0"/>
+      <w:outlineLvl w:val="5"/>
+    </w:pPr>
+    <w:rPr>
+      <w:rFonts w:asciiTheme="majorHAnsi" w:eastAsiaTheme="majorEastAsia" w:hAnsiTheme="majorHAnsi" w:cstheme="majorBidi"/>
+      <w:i/>
+      <w:iCs/>
+      <w:color w:val="243F60" w:themeColor="accent1" w:themeShade="7F"/>
+    </w:rPr>
+  </w:style>
+  <w:style w:type="paragraph" w:styleId="Heading7">
+    <w:name w:val="heading 7"/>
+    <w:basedOn w:val="Normal"/>
+    <w:next w:val="Normal"/>
+    <w:link w:val="Heading7Char"/>
+    <w:uiPriority w:val="9"/>
+    <w:semiHidden/>
+    <w:unhideWhenUsed/>
+    <w:qFormat/>
+    <w:rsid w:val="00157A81"/>
+    <w:pPr>
+      <w:keepNext/>
+      <w:keepLines/>
+      <w:numPr>
+        <w:ilvl w:val="6"/>
+        <w:numId w:val="1"/>
+      </w:numPr>
+      <w:spacing w:before="200" w:after="0"/>
+      <w:outlineLvl w:val="6"/>
+    </w:pPr>
+    <w:rPr>
+      <w:rFonts w:asciiTheme="majorHAnsi" w:eastAsiaTheme="majorEastAsia" w:hAnsiTheme="majorHAnsi" w:cstheme="majorBidi"/>
+      <w:i/>
+      <w:iCs/>
+      <w:color w:val="404040" w:themeColor="text1" w:themeTint="BF"/>
+    </w:rPr>
+  </w:style>
+  <w:style w:type="paragraph" w:styleId="Heading8">
+    <w:name w:val="heading 8"/>
+    <w:basedOn w:val="Normal"/>
+    <w:next w:val="Normal"/>
+    <w:link w:val="Heading8Char"/>
+    <w:uiPriority w:val="9"/>
+    <w:semiHidden/>
+    <w:unhideWhenUsed/>
+    <w:qFormat/>
+    <w:rsid w:val="00157A81"/>
+    <w:pPr>
+      <w:keepNext/>
+      <w:keepLines/>
+      <w:numPr>
+        <w:ilvl w:val="7"/>
+        <w:numId w:val="1"/>
+      </w:numPr>
+      <w:spacing w:before="200" w:after="0"/>
+      <w:outlineLvl w:val="7"/>
+    </w:pPr>
+    <w:rPr>
+      <w:rFonts w:asciiTheme="majorHAnsi" w:eastAsiaTheme="majorEastAsia" w:hAnsiTheme="majorHAnsi" w:cstheme="majorBidi"/>
+      <w:color w:val="404040" w:themeColor="text1" w:themeTint="BF"/>
+      <w:sz w:val="20"/>
+      <w:szCs w:val="20"/>
+    </w:rPr>
+  </w:style>
+  <w:style w:type="paragraph" w:styleId="Heading9">
+    <w:name w:val="heading 9"/>
+    <w:basedOn w:val="Normal"/>
+    <w:next w:val="Normal"/>
+    <w:link w:val="Heading9Char"/>
+    <w:uiPriority w:val="9"/>
+    <w:semiHidden/>
+    <w:unhideWhenUsed/>
+    <w:qFormat/>
+    <w:rsid w:val="00157A81"/>
+    <w:pPr>
+      <w:keepNext/>
+      <w:keepLines/>
+      <w:numPr>
+        <w:ilvl w:val="8"/>
+        <w:numId w:val="1"/>
+      </w:numPr>
+      <w:spacing w:before="200" w:after="0"/>
+      <w:outlineLvl w:val="8"/>
+    </w:pPr>
+    <w:rPr>
+      <w:rFonts w:asciiTheme="majorHAnsi" w:eastAsiaTheme="majorEastAsia" w:hAnsiTheme="majorHAnsi" w:cstheme="majorBidi"/>
+      <w:i/>
+      <w:iCs/>
+      <w:color w:val="404040" w:themeColor="text1" w:themeTint="BF"/>
+      <w:sz w:val="20"/>
+      <w:szCs w:val="20"/>
+    </w:rPr>
+  </w:style>
+  <w:style w:type="character" w:default="1" w:styleId="DefaultParagraphFont">
+    <w:name w:val="Default Paragraph Font"/>
+    <w:uiPriority w:val="1"/>
+    <w:semiHidden/>
+    <w:unhideWhenUsed/>
+  </w:style>
+  <w:style w:type="table" w:default="1" w:styleId="TableNormal">
+    <w:name w:val="Normal Table"/>
+    <w:uiPriority w:val="99"/>
+    <w:semiHidden/>
+    <w:unhideWhenUsed/>
+    <w:tblPr>
+      <w:tblInd w:w="0" w:type="dxa"/>
+      <w:tblCellMar>
+        <w:top w:w="0" w:type="dxa"/>
+        <w:left w:w="108" w:type="dxa"/>
+        <w:bottom w:w="0" w:type="dxa"/>
+        <w:right w:w="108" w:type="dxa"/>
+      </w:tblCellMar>
+    </w:tblPr>
+  </w:style>
+  <w:style w:type="numbering" w:default="1" w:styleId="NoList">
+    <w:name w:val="No List"/>
+    <w:uiPriority w:val="99"/>
+    <w:semiHidden/>
+    <w:unhideWhenUsed/>
+  </w:style>
+  <w:style w:type="paragraph" w:styleId="ListParagraph">
+    <w:name w:val="List Paragraph"/>
+    <w:basedOn w:val="Normal"/>
+    <w:link w:val="ListParagraphChar"/>
+    <w:uiPriority w:val="34"/>
+    <w:qFormat/>
+    <w:rsid w:val="00744073"/>
+    <w:pPr>
+      <w:ind w:left="720"/>
+      <w:contextualSpacing/>
+    </w:pPr>
+  </w:style>
+  <w:style w:type="table" w:styleId="TableGrid">
+    <w:name w:val="Table Grid"/>
+    <w:basedOn w:val="TableNormal"/>
+    <w:uiPriority w:val="59"/>
+    <w:rsid w:val="00382BD9"/>
+    <w:pPr>
+      <w:spacing w:after="0"/>
+    </w:pPr>
+    <w:tblPr>
+      <w:tblInd w:w="0" w:type="dxa"/>
+      <w:tblBorders>
+        <w:top w:val="single" w:sz="4" w:space="0" w:color="000000" w:themeColor="text1"/>
+        <w:left w:val="single" w:sz="4" w:space="0" w:color="000000" w:themeColor="text1"/>
+        <w:bottom w:val="single" w:sz="4" w:space="0" w:color="000000" w:themeColor="text1"/>
+        <w:right w:val="single" w:sz="4" w:space="0" w:color="000000" w:themeColor="text1"/>
+        <w:insideH w:val="single" w:sz="4" w:space="0" w:color="000000" w:themeColor="text1"/>
+        <w:insideV w:val="single" w:sz="4" w:space="0" w:color="000000" w:themeColor="text1"/>
+      </w:tblBorders>
+      <w:tblCellMar>
+        <w:top w:w="0" w:type="dxa"/>
+        <w:left w:w="108" w:type="dxa"/>
+        <w:bottom w:w="0" w:type="dxa"/>
+        <w:right w:w="108" w:type="dxa"/>
+      </w:tblCellMar>
+    </w:tblPr>
+  </w:style>
+  <w:style w:type="paragraph" w:styleId="BalloonText">
+    <w:name w:val="Balloon Text"/>
+    <w:basedOn w:val="Normal"/>
+    <w:link w:val="BalloonTextChar"/>
+    <w:uiPriority w:val="99"/>
+    <w:semiHidden/>
+    <w:unhideWhenUsed/>
+    <w:rsid w:val="0020361B"/>
+    <w:pPr>
+      <w:spacing w:after="0"/>
+    </w:pPr>
+    <w:rPr>
+      <w:rFonts w:ascii="Tahoma" w:hAnsi="Tahoma" w:cs="Tahoma"/>
+      <w:sz w:val="16"/>
+      <w:szCs w:val="16"/>
+    </w:rPr>
+  </w:style>
+  <w:style w:type="character" w:customStyle="1" w:styleId="BalloonTextChar">
+    <w:name w:val="Balloon Text Char"/>
+    <w:basedOn w:val="DefaultParagraphFont"/>
+    <w:link w:val="BalloonText"/>
+    <w:uiPriority w:val="99"/>
+    <w:semiHidden/>
+    <w:rsid w:val="0020361B"/>
+    <w:rPr>
+      <w:rFonts w:ascii="Tahoma" w:hAnsi="Tahoma" w:cs="Tahoma"/>
+      <w:sz w:val="16"/>
+      <w:szCs w:val="16"/>
+    </w:rPr>
+  </w:style>
+  <w:style w:type="character" w:customStyle="1" w:styleId="Heading1Char">
+    <w:name w:val="Heading 1 Char"/>
+    <w:basedOn w:val="DefaultParagraphFont"/>
+    <w:link w:val="Heading1"/>
+    <w:uiPriority w:val="9"/>
+    <w:rsid w:val="00225097"/>
+    <w:rPr>
+      <w:rFonts w:asciiTheme="majorHAnsi" w:eastAsiaTheme="majorEastAsia" w:hAnsiTheme="majorHAnsi" w:cstheme="majorBidi"/>
+      <w:b/>
+      <w:bCs/>
+      <w:sz w:val="26"/>
+      <w:szCs w:val="28"/>
+    </w:rPr>
+  </w:style>
+  <w:style w:type="character" w:customStyle="1" w:styleId="Heading2Char">
+    <w:name w:val="Heading 2 Char"/>
+    <w:basedOn w:val="DefaultParagraphFont"/>
+    <w:link w:val="Heading2"/>
+    <w:uiPriority w:val="9"/>
+    <w:rsid w:val="00587C3B"/>
+    <w:rPr>
+      <w:rFonts w:asciiTheme="majorHAnsi" w:eastAsiaTheme="majorEastAsia" w:hAnsiTheme="majorHAnsi" w:cstheme="majorBidi"/>
+      <w:b/>
+      <w:i/>
+      <w:sz w:val="26"/>
+      <w:szCs w:val="26"/>
+    </w:rPr>
+  </w:style>
+  <w:style w:type="character" w:customStyle="1" w:styleId="Heading3Char">
+    <w:name w:val="Heading 3 Char"/>
+    <w:basedOn w:val="DefaultParagraphFont"/>
+    <w:link w:val="Heading3"/>
+    <w:uiPriority w:val="9"/>
+    <w:rsid w:val="005C59FA"/>
+    <w:rPr>
+      <w:rFonts w:ascii="Times New Roman" w:eastAsiaTheme="majorEastAsia" w:hAnsi="Times New Roman" w:cstheme="majorBidi"/>
+      <w:b/>
+      <w:bCs/>
+      <w:i/>
+      <w:sz w:val="26"/>
+    </w:rPr>
+  </w:style>
+  <w:style w:type="character" w:customStyle="1" w:styleId="Heading4Char">
+    <w:name w:val="Heading 4 Char"/>
+    <w:basedOn w:val="DefaultParagraphFont"/>
+    <w:link w:val="Heading4"/>
+    <w:uiPriority w:val="9"/>
+    <w:rsid w:val="00157A81"/>
+    <w:rPr>
+      <w:rFonts w:asciiTheme="majorHAnsi" w:eastAsiaTheme="majorEastAsia" w:hAnsiTheme="majorHAnsi" w:cstheme="majorBidi"/>
+      <w:b/>
+      <w:bCs/>
+      <w:i/>
+      <w:iCs/>
+      <w:color w:val="4F81BD" w:themeColor="accent1"/>
+    </w:rPr>
+  </w:style>
+  <w:style w:type="character" w:customStyle="1" w:styleId="Heading5Char">
+    <w:name w:val="Heading 5 Char"/>
+    <w:basedOn w:val="DefaultParagraphFont"/>
+    <w:link w:val="Heading5"/>
+    <w:uiPriority w:val="9"/>
+    <w:semiHidden/>
+    <w:rsid w:val="00157A81"/>
+    <w:rPr>
+      <w:rFonts w:asciiTheme="majorHAnsi" w:eastAsiaTheme="majorEastAsia" w:hAnsiTheme="majorHAnsi" w:cstheme="majorBidi"/>
+      <w:color w:val="243F60" w:themeColor="accent1" w:themeShade="7F"/>
+    </w:rPr>
+  </w:style>
+  <w:style w:type="character" w:customStyle="1" w:styleId="Heading6Char">
+    <w:name w:val="Heading 6 Char"/>
+    <w:basedOn w:val="DefaultParagraphFont"/>
+    <w:link w:val="Heading6"/>
+    <w:uiPriority w:val="9"/>
+    <w:semiHidden/>
+    <w:rsid w:val="00157A81"/>
+    <w:rPr>
+      <w:rFonts w:asciiTheme="majorHAnsi" w:eastAsiaTheme="majorEastAsia" w:hAnsiTheme="majorHAnsi" w:cstheme="majorBidi"/>
+      <w:i/>
+      <w:iCs/>
+      <w:color w:val="243F60" w:themeColor="accent1" w:themeShade="7F"/>
+    </w:rPr>
+  </w:style>
+  <w:style w:type="character" w:customStyle="1" w:styleId="Heading7Char">
+    <w:name w:val="Heading 7 Char"/>
+    <w:basedOn w:val="DefaultParagraphFont"/>
+    <w:link w:val="Heading7"/>
+    <w:uiPriority w:val="9"/>
+    <w:semiHidden/>
+    <w:rsid w:val="00157A81"/>
+    <w:rPr>
+      <w:rFonts w:asciiTheme="majorHAnsi" w:eastAsiaTheme="majorEastAsia" w:hAnsiTheme="majorHAnsi" w:cstheme="majorBidi"/>
+      <w:i/>
+      <w:iCs/>
+      <w:color w:val="404040" w:themeColor="text1" w:themeTint="BF"/>
+    </w:rPr>
+  </w:style>
+  <w:style w:type="character" w:customStyle="1" w:styleId="Heading8Char">
+    <w:name w:val="Heading 8 Char"/>
+    <w:basedOn w:val="DefaultParagraphFont"/>
+    <w:link w:val="Heading8"/>
+    <w:uiPriority w:val="9"/>
+    <w:semiHidden/>
+    <w:rsid w:val="00157A81"/>
+    <w:rPr>
+      <w:rFonts w:asciiTheme="majorHAnsi" w:eastAsiaTheme="majorEastAsia" w:hAnsiTheme="majorHAnsi" w:cstheme="majorBidi"/>
+      <w:color w:val="404040" w:themeColor="text1" w:themeTint="BF"/>
+      <w:sz w:val="20"/>
+      <w:szCs w:val="20"/>
+    </w:rPr>
+  </w:style>
+  <w:style w:type="character" w:customStyle="1" w:styleId="Heading9Char">
+    <w:name w:val="Heading 9 Char"/>
+    <w:basedOn w:val="DefaultParagraphFont"/>
+    <w:link w:val="Heading9"/>
+    <w:uiPriority w:val="9"/>
+    <w:semiHidden/>
+    <w:rsid w:val="00157A81"/>
+    <w:rPr>
+      <w:rFonts w:asciiTheme="majorHAnsi" w:eastAsiaTheme="majorEastAsia" w:hAnsiTheme="majorHAnsi" w:cstheme="majorBidi"/>
+      <w:i/>
+      <w:iCs/>
+      <w:color w:val="404040" w:themeColor="text1" w:themeTint="BF"/>
+      <w:sz w:val="20"/>
+      <w:szCs w:val="20"/>
+    </w:rPr>
+  </w:style>
+  <w:style w:type="paragraph" w:styleId="Header">
+    <w:name w:val="header"/>
+    <w:basedOn w:val="Normal"/>
+    <w:link w:val="HeaderChar"/>
+    <w:unhideWhenUsed/>
+    <w:rsid w:val="00C94C13"/>
+    <w:pPr>
+      <w:tabs>
+        <w:tab w:val="center" w:pos="4680"/>
+        <w:tab w:val="right" w:pos="9360"/>
+      </w:tabs>
+      <w:spacing w:after="0"/>
+    </w:pPr>
+  </w:style>
+  <w:style w:type="character" w:customStyle="1" w:styleId="HeaderChar">
+    <w:name w:val="Header Char"/>
+    <w:basedOn w:val="DefaultParagraphFont"/>
+    <w:link w:val="Header"/>
+    <w:uiPriority w:val="99"/>
+    <w:rsid w:val="00C94C13"/>
+  </w:style>
+  <w:style w:type="paragraph" w:styleId="Footer">
+    <w:name w:val="footer"/>
+    <w:basedOn w:val="Normal"/>
+    <w:link w:val="FooterChar"/>
+    <w:uiPriority w:val="99"/>
+    <w:unhideWhenUsed/>
+    <w:rsid w:val="00C94C13"/>
+    <w:pPr>
+      <w:tabs>
+        <w:tab w:val="center" w:pos="4680"/>
+        <w:tab w:val="right" w:pos="9360"/>
+      </w:tabs>
+      <w:spacing w:after="0"/>
+    </w:pPr>
+  </w:style>
+  <w:style w:type="character" w:customStyle="1" w:styleId="FooterChar">
+    <w:name w:val="Footer Char"/>
+    <w:basedOn w:val="DefaultParagraphFont"/>
+    <w:link w:val="Footer"/>
+    <w:uiPriority w:val="99"/>
+    <w:rsid w:val="00C94C13"/>
+  </w:style>
+  <w:style w:type="paragraph" w:styleId="TOCHeading">
+    <w:name w:val="TOC Heading"/>
+    <w:basedOn w:val="Heading1"/>
+    <w:next w:val="Normal"/>
+    <w:uiPriority w:val="39"/>
+    <w:unhideWhenUsed/>
+    <w:qFormat/>
+    <w:rsid w:val="001E1AD0"/>
+    <w:pPr>
+      <w:numPr>
+        <w:numId w:val="0"/>
+      </w:numPr>
+      <w:spacing w:before="480" w:after="0"/>
+      <w:outlineLvl w:val="9"/>
+    </w:pPr>
+    <w:rPr>
+      <w:color w:val="365F91" w:themeColor="accent1" w:themeShade="BF"/>
+      <w:sz w:val="28"/>
+    </w:rPr>
+  </w:style>
+  <w:style w:type="paragraph" w:styleId="TOC1">
+    <w:name w:val="toc 1"/>
+    <w:basedOn w:val="Normal"/>
+    <w:next w:val="Normal"/>
+    <w:autoRedefine/>
+    <w:uiPriority w:val="39"/>
+    <w:unhideWhenUsed/>
+    <w:rsid w:val="00F30F8C"/>
+    <w:pPr>
+      <w:tabs>
+        <w:tab w:val="left" w:pos="440"/>
+        <w:tab w:val="right" w:leader="dot" w:pos="9072"/>
+      </w:tabs>
+      <w:spacing w:after="100"/>
+    </w:pPr>
+    <w:rPr>
+      <w:b/>
+      <w:noProof/>
+    </w:rPr>
+  </w:style>
+  <w:style w:type="paragraph" w:styleId="TOC2">
+    <w:name w:val="toc 2"/>
+    <w:basedOn w:val="Normal"/>
+    <w:next w:val="Normal"/>
+    <w:autoRedefine/>
+    <w:uiPriority w:val="39"/>
+    <w:unhideWhenUsed/>
+    <w:rsid w:val="00F30F8C"/>
+    <w:pPr>
+      <w:tabs>
+        <w:tab w:val="left" w:pos="660"/>
+        <w:tab w:val="right" w:leader="dot" w:pos="8364"/>
+      </w:tabs>
+      <w:spacing w:after="100"/>
+      <w:ind w:left="220"/>
+    </w:pPr>
+  </w:style>
+  <w:style w:type="paragraph" w:styleId="TOC3">
+    <w:name w:val="toc 3"/>
+    <w:basedOn w:val="Normal"/>
+    <w:next w:val="Normal"/>
+    <w:autoRedefine/>
+    <w:uiPriority w:val="39"/>
+    <w:unhideWhenUsed/>
+    <w:rsid w:val="00F30F8C"/>
+    <w:pPr>
+      <w:tabs>
+        <w:tab w:val="left" w:pos="880"/>
+        <w:tab w:val="right" w:leader="dot" w:pos="7938"/>
+      </w:tabs>
+      <w:spacing w:after="100"/>
+      <w:ind w:left="440"/>
+    </w:pPr>
+  </w:style>
+  <w:style w:type="character" w:styleId="Hyperlink">
+    <w:name w:val="Hyperlink"/>
+    <w:basedOn w:val="DefaultParagraphFont"/>
+    <w:uiPriority w:val="99"/>
+    <w:unhideWhenUsed/>
+    <w:rsid w:val="001E1AD0"/>
+    <w:rPr>
+      <w:color w:val="0000FF" w:themeColor="hyperlink"/>
+      <w:u w:val="single"/>
+    </w:rPr>
+  </w:style>
+  <w:style w:type="paragraph" w:styleId="NormalWeb">
+    <w:name w:val="Normal (Web)"/>
+    <w:basedOn w:val="Normal"/>
+    <w:uiPriority w:val="99"/>
+    <w:semiHidden/>
+    <w:unhideWhenUsed/>
+    <w:rsid w:val="00306558"/>
+    <w:pPr>
+      <w:spacing w:before="100" w:beforeAutospacing="1" w:after="100" w:afterAutospacing="1"/>
+      <w:jc w:val="left"/>
+    </w:pPr>
+    <w:rPr>
+      <w:rFonts w:ascii="Times New Roman" w:eastAsiaTheme="minorEastAsia" w:hAnsi="Times New Roman" w:cs="Times New Roman"/>
+      <w:sz w:val="24"/>
+      <w:szCs w:val="24"/>
+    </w:rPr>
+  </w:style>
+  <w:style w:type="paragraph" w:styleId="BodyText">
+    <w:name w:val="Body Text"/>
+    <w:basedOn w:val="Normal"/>
+    <w:link w:val="BodyTextChar"/>
+    <w:rsid w:val="001B719B"/>
+    <w:pPr>
+      <w:jc w:val="left"/>
+    </w:pPr>
+    <w:rPr>
+      <w:rFonts w:ascii="Times New Roman" w:eastAsia="Times New Roman" w:hAnsi="Times New Roman" w:cs="Times New Roman"/>
+      <w:sz w:val="26"/>
+      <w:szCs w:val="26"/>
+    </w:rPr>
+  </w:style>
+  <w:style w:type="character" w:customStyle="1" w:styleId="BodyTextChar">
+    <w:name w:val="Body Text Char"/>
+    <w:basedOn w:val="DefaultParagraphFont"/>
+    <w:link w:val="BodyText"/>
+    <w:rsid w:val="001B719B"/>
+    <w:rPr>
+      <w:rFonts w:ascii="Times New Roman" w:eastAsia="Times New Roman" w:hAnsi="Times New Roman" w:cs="Times New Roman"/>
+      <w:sz w:val="26"/>
+      <w:szCs w:val="26"/>
+    </w:rPr>
+  </w:style>
+  <w:style w:type="character" w:styleId="PlaceholderText">
+    <w:name w:val="Placeholder Text"/>
+    <w:basedOn w:val="DefaultParagraphFont"/>
+    <w:uiPriority w:val="99"/>
+    <w:semiHidden/>
+    <w:rsid w:val="00275EE6"/>
+    <w:rPr>
+      <w:color w:val="808080"/>
+    </w:rPr>
+  </w:style>
+  <w:style w:type="character" w:customStyle="1" w:styleId="ListParagraphChar">
+    <w:name w:val="List Paragraph Char"/>
+    <w:basedOn w:val="DefaultParagraphFont"/>
+    <w:link w:val="ListParagraph"/>
+    <w:uiPriority w:val="34"/>
+    <w:rsid w:val="005A2E27"/>
+  </w:style>
+  <w:style w:type="paragraph" w:styleId="Caption">
+    <w:name w:val="caption"/>
+    <w:basedOn w:val="Normal"/>
+    <w:next w:val="Normal"/>
+    <w:uiPriority w:val="35"/>
+    <w:unhideWhenUsed/>
+    <w:qFormat/>
+    <w:rsid w:val="008D3DD0"/>
+    <w:pPr>
+      <w:spacing w:after="200"/>
+    </w:pPr>
+    <w:rPr>
+      <w:i/>
+      <w:iCs/>
+      <w:color w:val="1F497D" w:themeColor="text2"/>
+      <w:sz w:val="18"/>
+      <w:szCs w:val="18"/>
+    </w:rPr>
+  </w:style>
+  <w:style w:type="character" w:styleId="CommentReference">
+    <w:name w:val="annotation reference"/>
+    <w:basedOn w:val="DefaultParagraphFont"/>
+    <w:uiPriority w:val="99"/>
+    <w:semiHidden/>
+    <w:unhideWhenUsed/>
+    <w:rsid w:val="00D344A6"/>
+    <w:rPr>
+      <w:sz w:val="16"/>
+      <w:szCs w:val="16"/>
+    </w:rPr>
+  </w:style>
+  <w:style w:type="paragraph" w:styleId="CommentText">
+    <w:name w:val="annotation text"/>
+    <w:basedOn w:val="Normal"/>
+    <w:link w:val="CommentTextChar"/>
+    <w:uiPriority w:val="99"/>
+    <w:semiHidden/>
+    <w:unhideWhenUsed/>
+    <w:rsid w:val="00D344A6"/>
+    <w:rPr>
+      <w:sz w:val="20"/>
+      <w:szCs w:val="20"/>
+    </w:rPr>
+  </w:style>
+  <w:style w:type="character" w:customStyle="1" w:styleId="CommentTextChar">
+    <w:name w:val="Comment Text Char"/>
+    <w:basedOn w:val="DefaultParagraphFont"/>
+    <w:link w:val="CommentText"/>
+    <w:uiPriority w:val="99"/>
+    <w:semiHidden/>
+    <w:rsid w:val="00D344A6"/>
+    <w:rPr>
+      <w:sz w:val="20"/>
+      <w:szCs w:val="20"/>
+    </w:rPr>
+  </w:style>
+  <w:style w:type="paragraph" w:styleId="TableofFigures">
+    <w:name w:val="table of figures"/>
+    <w:basedOn w:val="Normal"/>
+    <w:next w:val="Normal"/>
+    <w:uiPriority w:val="99"/>
+    <w:unhideWhenUsed/>
+    <w:rsid w:val="005D6CAE"/>
+    <w:pPr>
+      <w:spacing w:after="0"/>
+    </w:pPr>
+  </w:style>
+  <w:style w:type="paragraph" w:styleId="NoSpacing">
+    <w:name w:val="No Spacing"/>
+    <w:link w:val="NoSpacingChar"/>
+    <w:uiPriority w:val="1"/>
+    <w:qFormat/>
+    <w:rsid w:val="00F65474"/>
+    <w:pPr>
+      <w:spacing w:after="0"/>
+      <w:jc w:val="left"/>
+    </w:pPr>
+    <w:rPr>
+      <w:rFonts w:eastAsiaTheme="minorEastAsia"/>
+    </w:rPr>
+  </w:style>
+  <w:style w:type="character" w:customStyle="1" w:styleId="NoSpacingChar">
+    <w:name w:val="No Spacing Char"/>
+    <w:basedOn w:val="DefaultParagraphFont"/>
+    <w:link w:val="NoSpacing"/>
+    <w:uiPriority w:val="1"/>
+    <w:rsid w:val="00F65474"/>
+    <w:rPr>
+      <w:rFonts w:eastAsiaTheme="minorEastAsia"/>
+    </w:rPr>
+  </w:style>
+  <w:style w:type="table" w:customStyle="1" w:styleId="GridTable5Dark-Accent21">
+    <w:name w:val="Grid Table 5 Dark - Accent 21"/>
+    <w:basedOn w:val="TableNormal"/>
+    <w:uiPriority w:val="50"/>
+    <w:rsid w:val="00E008A1"/>
+    <w:pPr>
+      <w:spacing w:after="0"/>
+    </w:pPr>
+    <w:tblPr>
+      <w:tblStyleRowBandSize w:val="1"/>
+      <w:tblStyleColBandSize w:val="1"/>
+      <w:tblInd w:w="0" w:type="dxa"/>
+      <w:tblBorders>
+        <w:top w:val="single" w:sz="4" w:space="0" w:color="FFFFFF" w:themeColor="background1"/>
+        <w:left w:val="single" w:sz="4" w:space="0" w:color="FFFFFF" w:themeColor="background1"/>
+        <w:bottom w:val="single" w:sz="4" w:space="0" w:color="FFFFFF" w:themeColor="background1"/>
+        <w:right w:val="single" w:sz="4" w:space="0" w:color="FFFFFF" w:themeColor="background1"/>
+        <w:insideH w:val="single" w:sz="4" w:space="0" w:color="FFFFFF" w:themeColor="background1"/>
+        <w:insideV w:val="single" w:sz="4" w:space="0" w:color="FFFFFF" w:themeColor="background1"/>
+      </w:tblBorders>
+      <w:tblCellMar>
+        <w:top w:w="0" w:type="dxa"/>
+        <w:left w:w="108" w:type="dxa"/>
+        <w:bottom w:w="0" w:type="dxa"/>
+        <w:right w:w="108" w:type="dxa"/>
+      </w:tblCellMar>
+    </w:tblPr>
+    <w:tcPr>
+      <w:shd w:val="clear" w:color="auto" w:fill="F2DBDB" w:themeFill="accent2" w:themeFillTint="33"/>
+    </w:tcPr>
+    <w:tblStylePr w:type="firstRow">
+      <w:rPr>
+        <w:b/>
+        <w:bCs/>
+        <w:color w:val="FFFFFF" w:themeColor="background1"/>
+      </w:rPr>
+      <w:tblPr/>
+      <w:tcPr>
+        <w:tcBorders>
+          <w:top w:val="single" w:sz="4" w:space="0" w:color="FFFFFF" w:themeColor="background1"/>
+          <w:left w:val="single" w:sz="4" w:space="0" w:color="FFFFFF" w:themeColor="background1"/>
+          <w:right w:val="single" w:sz="4" w:space="0" w:color="FFFFFF" w:themeColor="background1"/>
+          <w:insideH w:val="nil"/>
+          <w:insideV w:val="nil"/>
+        </w:tcBorders>
+        <w:shd w:val="clear" w:color="auto" w:fill="C0504D" w:themeFill="accent2"/>
+      </w:tcPr>
+    </w:tblStylePr>
+    <w:tblStylePr w:type="lastRow">
+      <w:rPr>
+        <w:b/>
+        <w:bCs/>
+        <w:color w:val="FFFFFF" w:themeColor="background1"/>
+      </w:rPr>
+      <w:tblPr/>
+      <w:tcPr>
+        <w:tcBorders>
+          <w:left w:val="single" w:sz="4" w:space="0" w:color="FFFFFF" w:themeColor="background1"/>
+          <w:bottom w:val="single" w:sz="4" w:space="0" w:color="FFFFFF" w:themeColor="background1"/>
+          <w:right w:val="single" w:sz="4" w:space="0" w:color="FFFFFF" w:themeColor="background1"/>
+          <w:insideH w:val="nil"/>
+          <w:insideV w:val="nil"/>
+        </w:tcBorders>
+        <w:shd w:val="clear" w:color="auto" w:fill="C0504D" w:themeFill="accent2"/>
+      </w:tcPr>
+    </w:tblStylePr>
+    <w:tblStylePr w:type="firstCol">
+      <w:rPr>
+        <w:b/>
+        <w:bCs/>
+        <w:color w:val="FFFFFF" w:themeColor="background1"/>
+      </w:rPr>
+      <w:tblPr/>
+      <w:tcPr>
+        <w:tcBorders>
+          <w:top w:val="single" w:sz="4" w:space="0" w:color="FFFFFF" w:themeColor="background1"/>
+          <w:left w:val="single" w:sz="4" w:space="0" w:color="FFFFFF" w:themeColor="background1"/>
+          <w:bottom w:val="single" w:sz="4" w:space="0" w:color="FFFFFF" w:themeColor="background1"/>
+          <w:insideV w:val="nil"/>
+        </w:tcBorders>
+        <w:shd w:val="clear" w:color="auto" w:fill="C0504D" w:themeFill="accent2"/>
+      </w:tcPr>
+    </w:tblStylePr>
+    <w:tblStylePr w:type="lastCol">
+      <w:rPr>
+        <w:b/>
+        <w:bCs/>
+        <w:color w:val="FFFFFF" w:themeColor="background1"/>
+      </w:rPr>
+      <w:tblPr/>
+      <w:tcPr>
+        <w:tcBorders>
+          <w:top w:val="single" w:sz="4" w:space="0" w:color="FFFFFF" w:themeColor="background1"/>
+          <w:bottom w:val="single" w:sz="4" w:space="0" w:color="FFFFFF" w:themeColor="background1"/>
+          <w:right w:val="single" w:sz="4" w:space="0" w:color="FFFFFF" w:themeColor="background1"/>
+          <w:insideV w:val="nil"/>
+        </w:tcBorders>
+        <w:shd w:val="clear" w:color="auto" w:fill="C0504D" w:themeFill="accent2"/>
+      </w:tcPr>
+    </w:tblStylePr>
+    <w:tblStylePr w:type="band1Vert">
+      <w:tblPr/>
+      <w:tcPr>
+        <w:shd w:val="clear" w:color="auto" w:fill="E5B8B7" w:themeFill="accent2" w:themeFillTint="66"/>
+      </w:tcPr>
+    </w:tblStylePr>
+    <w:tblStylePr w:type="band1Horz">
+      <w:tblPr/>
+      <w:tcPr>
+        <w:shd w:val="clear" w:color="auto" w:fill="E5B8B7" w:themeFill="accent2" w:themeFillTint="66"/>
+      </w:tcPr>
+    </w:tblStylePr>
+  </w:style>
+  <w:style w:type="table" w:customStyle="1" w:styleId="GridTable5Dark-Accent51">
+    <w:name w:val="Grid Table 5 Dark - Accent 51"/>
+    <w:basedOn w:val="TableNormal"/>
+    <w:uiPriority w:val="50"/>
+    <w:rsid w:val="006D4D72"/>
+    <w:pPr>
+      <w:spacing w:after="0"/>
+    </w:pPr>
+    <w:tblPr>
+      <w:tblStyleRowBandSize w:val="1"/>
+      <w:tblStyleColBandSize w:val="1"/>
+      <w:tblInd w:w="0" w:type="dxa"/>
+      <w:tblBorders>
+        <w:top w:val="single" w:sz="4" w:space="0" w:color="FFFFFF" w:themeColor="background1"/>
+        <w:left w:val="single" w:sz="4" w:space="0" w:color="FFFFFF" w:themeColor="background1"/>
+        <w:bottom w:val="single" w:sz="4" w:space="0" w:color="FFFFFF" w:themeColor="background1"/>
+        <w:right w:val="single" w:sz="4" w:space="0" w:color="FFFFFF" w:themeColor="background1"/>
+        <w:insideH w:val="single" w:sz="4" w:space="0" w:color="FFFFFF" w:themeColor="background1"/>
+        <w:insideV w:val="single" w:sz="4" w:space="0" w:color="FFFFFF" w:themeColor="background1"/>
+      </w:tblBorders>
+      <w:tblCellMar>
+        <w:top w:w="0" w:type="dxa"/>
+        <w:left w:w="108" w:type="dxa"/>
+        <w:bottom w:w="0" w:type="dxa"/>
+        <w:right w:w="108" w:type="dxa"/>
+      </w:tblCellMar>
+    </w:tblPr>
+    <w:tcPr>
+      <w:shd w:val="clear" w:color="auto" w:fill="DAEEF3" w:themeFill="accent5" w:themeFillTint="33"/>
+    </w:tcPr>
+    <w:tblStylePr w:type="firstRow">
+      <w:rPr>
+        <w:b/>
+        <w:bCs/>
+        <w:color w:val="FFFFFF" w:themeColor="background1"/>
+      </w:rPr>
+      <w:tblPr/>
+      <w:tcPr>
+        <w:tcBorders>
+          <w:top w:val="single" w:sz="4" w:space="0" w:color="FFFFFF" w:themeColor="background1"/>
+          <w:left w:val="single" w:sz="4" w:space="0" w:color="FFFFFF" w:themeColor="background1"/>
+          <w:right w:val="single" w:sz="4" w:space="0" w:color="FFFFFF" w:themeColor="background1"/>
+          <w:insideH w:val="nil"/>
+          <w:insideV w:val="nil"/>
+        </w:tcBorders>
+        <w:shd w:val="clear" w:color="auto" w:fill="4BACC6" w:themeFill="accent5"/>
+      </w:tcPr>
+    </w:tblStylePr>
+    <w:tblStylePr w:type="lastRow">
+      <w:rPr>
+        <w:b/>
+        <w:bCs/>
+        <w:color w:val="FFFFFF" w:themeColor="background1"/>
+      </w:rPr>
+      <w:tblPr/>
+      <w:tcPr>
+        <w:tcBorders>
+          <w:left w:val="single" w:sz="4" w:space="0" w:color="FFFFFF" w:themeColor="background1"/>
+          <w:bottom w:val="single" w:sz="4" w:space="0" w:color="FFFFFF" w:themeColor="background1"/>
+          <w:right w:val="single" w:sz="4" w:space="0" w:color="FFFFFF" w:themeColor="background1"/>
+          <w:insideH w:val="nil"/>
+          <w:insideV w:val="nil"/>
+        </w:tcBorders>
+        <w:shd w:val="clear" w:color="auto" w:fill="4BACC6" w:themeFill="accent5"/>
+      </w:tcPr>
+    </w:tblStylePr>
+    <w:tblStylePr w:type="firstCol">
+      <w:rPr>
+        <w:b/>
+        <w:bCs/>
+        <w:color w:val="FFFFFF" w:themeColor="background1"/>
+      </w:rPr>
+      <w:tblPr/>
+      <w:tcPr>
+        <w:tcBorders>
+          <w:top w:val="single" w:sz="4" w:space="0" w:color="FFFFFF" w:themeColor="background1"/>
+          <w:left w:val="single" w:sz="4" w:space="0" w:color="FFFFFF" w:themeColor="background1"/>
+          <w:bottom w:val="single" w:sz="4" w:space="0" w:color="FFFFFF" w:themeColor="background1"/>
+          <w:insideV w:val="nil"/>
+        </w:tcBorders>
+        <w:shd w:val="clear" w:color="auto" w:fill="4BACC6" w:themeFill="accent5"/>
+      </w:tcPr>
+    </w:tblStylePr>
+    <w:tblStylePr w:type="lastCol">
+      <w:rPr>
+        <w:b/>
+        <w:bCs/>
+        <w:color w:val="FFFFFF" w:themeColor="background1"/>
+      </w:rPr>
+      <w:tblPr/>
+      <w:tcPr>
+        <w:tcBorders>
+          <w:top w:val="single" w:sz="4" w:space="0" w:color="FFFFFF" w:themeColor="background1"/>
+          <w:bottom w:val="single" w:sz="4" w:space="0" w:color="FFFFFF" w:themeColor="background1"/>
+          <w:right w:val="single" w:sz="4" w:space="0" w:color="FFFFFF" w:themeColor="background1"/>
+          <w:insideV w:val="nil"/>
+        </w:tcBorders>
+        <w:shd w:val="clear" w:color="auto" w:fill="4BACC6" w:themeFill="accent5"/>
+      </w:tcPr>
+    </w:tblStylePr>
+    <w:tblStylePr w:type="band1Vert">
+      <w:tblPr/>
+      <w:tcPr>
+        <w:shd w:val="clear" w:color="auto" w:fill="B6DDE8" w:themeFill="accent5" w:themeFillTint="66"/>
+      </w:tcPr>
+    </w:tblStylePr>
+    <w:tblStylePr w:type="band1Horz">
+      <w:tblPr/>
+      <w:tcPr>
+        <w:shd w:val="clear" w:color="auto" w:fill="B6DDE8" w:themeFill="accent5" w:themeFillTint="66"/>
+      </w:tcPr>
+    </w:tblStylePr>
+  </w:style>
+  <w:style w:type="table" w:customStyle="1" w:styleId="GridTable5Dark-Accent11">
+    <w:name w:val="Grid Table 5 Dark - Accent 11"/>
+    <w:basedOn w:val="TableNormal"/>
+    <w:uiPriority w:val="50"/>
+    <w:rsid w:val="006D4D72"/>
+    <w:pPr>
+      <w:spacing w:after="0"/>
+    </w:pPr>
+    <w:tblPr>
+      <w:tblStyleRowBandSize w:val="1"/>
+      <w:tblStyleColBandSize w:val="1"/>
+      <w:tblInd w:w="0" w:type="dxa"/>
+      <w:tblBorders>
+        <w:top w:val="single" w:sz="4" w:space="0" w:color="FFFFFF" w:themeColor="background1"/>
+        <w:left w:val="single" w:sz="4" w:space="0" w:color="FFFFFF" w:themeColor="background1"/>
+        <w:bottom w:val="single" w:sz="4" w:space="0" w:color="FFFFFF" w:themeColor="background1"/>
+        <w:right w:val="single" w:sz="4" w:space="0" w:color="FFFFFF" w:themeColor="background1"/>
+        <w:insideH w:val="single" w:sz="4" w:space="0" w:color="FFFFFF" w:themeColor="background1"/>
+        <w:insideV w:val="single" w:sz="4" w:space="0" w:color="FFFFFF" w:themeColor="background1"/>
+      </w:tblBorders>
+      <w:tblCellMar>
+        <w:top w:w="0" w:type="dxa"/>
+        <w:left w:w="108" w:type="dxa"/>
+        <w:bottom w:w="0" w:type="dxa"/>
+        <w:right w:w="108" w:type="dxa"/>
+      </w:tblCellMar>
+    </w:tblPr>
+    <w:tcPr>
+      <w:shd w:val="clear" w:color="auto" w:fill="DBE5F1" w:themeFill="accent1" w:themeFillTint="33"/>
+    </w:tcPr>
+    <w:tblStylePr w:type="firstRow">
+      <w:rPr>
+        <w:b/>
+        <w:bCs/>
+        <w:color w:val="FFFFFF" w:themeColor="background1"/>
+      </w:rPr>
+      <w:tblPr/>
+      <w:tcPr>
+        <w:tcBorders>
+          <w:top w:val="single" w:sz="4" w:space="0" w:color="FFFFFF" w:themeColor="background1"/>
+          <w:left w:val="single" w:sz="4" w:space="0" w:color="FFFFFF" w:themeColor="background1"/>
+          <w:right w:val="single" w:sz="4" w:space="0" w:color="FFFFFF" w:themeColor="background1"/>
+          <w:insideH w:val="nil"/>
+          <w:insideV w:val="nil"/>
+        </w:tcBorders>
+        <w:shd w:val="clear" w:color="auto" w:fill="4F81BD" w:themeFill="accent1"/>
+      </w:tcPr>
+    </w:tblStylePr>
+    <w:tblStylePr w:type="lastRow">
+      <w:rPr>
+        <w:b/>
+        <w:bCs/>
+        <w:color w:val="FFFFFF" w:themeColor="background1"/>
+      </w:rPr>
+      <w:tblPr/>
+      <w:tcPr>
+        <w:tcBorders>
+          <w:left w:val="single" w:sz="4" w:space="0" w:color="FFFFFF" w:themeColor="background1"/>
+          <w:bottom w:val="single" w:sz="4" w:space="0" w:color="FFFFFF" w:themeColor="background1"/>
+          <w:right w:val="single" w:sz="4" w:space="0" w:color="FFFFFF" w:themeColor="background1"/>
+          <w:insideH w:val="nil"/>
+          <w:insideV w:val="nil"/>
+        </w:tcBorders>
+        <w:shd w:val="clear" w:color="auto" w:fill="4F81BD" w:themeFill="accent1"/>
+      </w:tcPr>
+    </w:tblStylePr>
+    <w:tblStylePr w:type="firstCol">
+      <w:rPr>
+        <w:b/>
+        <w:bCs/>
+        <w:color w:val="FFFFFF" w:themeColor="background1"/>
+      </w:rPr>
+      <w:tblPr/>
+      <w:tcPr>
+        <w:tcBorders>
+          <w:top w:val="single" w:sz="4" w:space="0" w:color="FFFFFF" w:themeColor="background1"/>
+          <w:left w:val="single" w:sz="4" w:space="0" w:color="FFFFFF" w:themeColor="background1"/>
+          <w:bottom w:val="single" w:sz="4" w:space="0" w:color="FFFFFF" w:themeColor="background1"/>
+          <w:insideV w:val="nil"/>
+        </w:tcBorders>
+        <w:shd w:val="clear" w:color="auto" w:fill="4F81BD" w:themeFill="accent1"/>
+      </w:tcPr>
+    </w:tblStylePr>
+    <w:tblStylePr w:type="lastCol">
+      <w:rPr>
+        <w:b/>
+        <w:bCs/>
+        <w:color w:val="FFFFFF" w:themeColor="background1"/>
+      </w:rPr>
+      <w:tblPr/>
+      <w:tcPr>
+        <w:tcBorders>
+          <w:top w:val="single" w:sz="4" w:space="0" w:color="FFFFFF" w:themeColor="background1"/>
+          <w:bottom w:val="single" w:sz="4" w:space="0" w:color="FFFFFF" w:themeColor="background1"/>
+          <w:right w:val="single" w:sz="4" w:space="0" w:color="FFFFFF" w:themeColor="background1"/>
+          <w:insideV w:val="nil"/>
+        </w:tcBorders>
+        <w:shd w:val="clear" w:color="auto" w:fill="4F81BD" w:themeFill="accent1"/>
+      </w:tcPr>
+    </w:tblStylePr>
+    <w:tblStylePr w:type="band1Vert">
+      <w:tblPr/>
+      <w:tcPr>
+        <w:shd w:val="clear" w:color="auto" w:fill="B8CCE4" w:themeFill="accent1" w:themeFillTint="66"/>
+      </w:tcPr>
+    </w:tblStylePr>
+    <w:tblStylePr w:type="band1Horz">
+      <w:tblPr/>
+      <w:tcPr>
+        <w:shd w:val="clear" w:color="auto" w:fill="B8CCE4" w:themeFill="accent1" w:themeFillTint="66"/>
+      </w:tcPr>
+    </w:tblStylePr>
+  </w:style>
+  <w:style w:type="table" w:customStyle="1" w:styleId="GridTable7Colorful-Accent11">
+    <w:name w:val="Grid Table 7 Colorful - Accent 11"/>
+    <w:basedOn w:val="TableNormal"/>
+    <w:uiPriority w:val="52"/>
+    <w:rsid w:val="006D4D72"/>
+    <w:pPr>
+      <w:spacing w:after="0"/>
+    </w:pPr>
+    <w:rPr>
+      <w:color w:val="365F91" w:themeColor="accent1" w:themeShade="BF"/>
+    </w:rPr>
+    <w:tblPr>
+      <w:tblStyleRowBandSize w:val="1"/>
+      <w:tblStyleColBandSize w:val="1"/>
+      <w:tblInd w:w="0" w:type="dxa"/>
+      <w:tblBorders>
+        <w:top w:val="single" w:sz="4" w:space="0" w:color="95B3D7" w:themeColor="accent1" w:themeTint="99"/>
+        <w:left w:val="single" w:sz="4" w:space="0" w:color="95B3D7" w:themeColor="accent1" w:themeTint="99"/>
+        <w:bottom w:val="single" w:sz="4" w:space="0" w:color="95B3D7" w:themeColor="accent1" w:themeTint="99"/>
+        <w:right w:val="single" w:sz="4" w:space="0" w:color="95B3D7" w:themeColor="accent1" w:themeTint="99"/>
+        <w:insideH w:val="single" w:sz="4" w:space="0" w:color="95B3D7" w:themeColor="accent1" w:themeTint="99"/>
+        <w:insideV w:val="single" w:sz="4" w:space="0" w:color="95B3D7" w:themeColor="accent1" w:themeTint="99"/>
+      </w:tblBorders>
+      <w:tblCellMar>
+        <w:top w:w="0" w:type="dxa"/>
+        <w:left w:w="108" w:type="dxa"/>
+        <w:bottom w:w="0" w:type="dxa"/>
+        <w:right w:w="108" w:type="dxa"/>
+      </w:tblCellMar>
+    </w:tblPr>
+    <w:tblStylePr w:type="firstRow">
+      <w:rPr>
+        <w:b/>
+        <w:bCs/>
+      </w:rPr>
+      <w:tblPr/>
+      <w:tcPr>
+        <w:tcBorders>
+          <w:top w:val="nil"/>
+          <w:left w:val="nil"/>
+          <w:right w:val="nil"/>
+          <w:insideH w:val="nil"/>
+          <w:insideV w:val="nil"/>
+        </w:tcBorders>
+        <w:shd w:val="clear" w:color="auto" w:fill="FFFFFF" w:themeFill="background1"/>
+      </w:tcPr>
+    </w:tblStylePr>
+    <w:tblStylePr w:type="lastRow">
+      <w:rPr>
+        <w:b/>
+        <w:bCs/>
+      </w:rPr>
+      <w:tblPr/>
+      <w:tcPr>
+        <w:tcBorders>
+          <w:left w:val="nil"/>
+          <w:bottom w:val="nil"/>
+          <w:right w:val="nil"/>
+          <w:insideH w:val="nil"/>
+          <w:insideV w:val="nil"/>
+        </w:tcBorders>
+        <w:shd w:val="clear" w:color="auto" w:fill="FFFFFF" w:themeFill="background1"/>
+      </w:tcPr>
+    </w:tblStylePr>
+    <w:tblStylePr w:type="firstCol">
+      <w:pPr>
+        <w:jc w:val="right"/>
+      </w:pPr>
+      <w:rPr>
+        <w:i/>
+        <w:iCs/>
+      </w:rPr>
+      <w:tblPr/>
+      <w:tcPr>
+        <w:tcBorders>
+          <w:top w:val="nil"/>
+          <w:left w:val="nil"/>
+          <w:bottom w:val="nil"/>
+          <w:insideH w:val="nil"/>
+          <w:insideV w:val="nil"/>
+        </w:tcBorders>
+        <w:shd w:val="clear" w:color="auto" w:fill="FFFFFF" w:themeFill="background1"/>
+      </w:tcPr>
+    </w:tblStylePr>
+    <w:tblStylePr w:type="lastCol">
+      <w:rPr>
+        <w:i/>
+        <w:iCs/>
+      </w:rPr>
+      <w:tblPr/>
+      <w:tcPr>
+        <w:tcBorders>
+          <w:top w:val="nil"/>
+          <w:bottom w:val="nil"/>
+          <w:right w:val="nil"/>
+          <w:insideH w:val="nil"/>
+          <w:insideV w:val="nil"/>
+        </w:tcBorders>
+        <w:shd w:val="clear" w:color="auto" w:fill="FFFFFF" w:themeFill="background1"/>
+      </w:tcPr>
+    </w:tblStylePr>
+    <w:tblStylePr w:type="band1Vert">
+      <w:tblPr/>
+      <w:tcPr>
+        <w:shd w:val="clear" w:color="auto" w:fill="DBE5F1" w:themeFill="accent1" w:themeFillTint="33"/>
+      </w:tcPr>
+    </w:tblStylePr>
+    <w:tblStylePr w:type="band1Horz">
+      <w:tblPr/>
+      <w:tcPr>
+        <w:shd w:val="clear" w:color="auto" w:fill="DBE5F1" w:themeFill="accent1" w:themeFillTint="33"/>
+      </w:tcPr>
+    </w:tblStylePr>
+    <w:tblStylePr w:type="neCell">
+      <w:tblPr/>
+      <w:tcPr>
+        <w:tcBorders>
+          <w:bottom w:val="single" w:sz="4" w:space="0" w:color="95B3D7" w:themeColor="accent1" w:themeTint="99"/>
+        </w:tcBorders>
+      </w:tcPr>
+    </w:tblStylePr>
+    <w:tblStylePr w:type="nwCell">
+      <w:tblPr/>
+      <w:tcPr>
+        <w:tcBorders>
+          <w:bottom w:val="single" w:sz="4" w:space="0" w:color="95B3D7" w:themeColor="accent1" w:themeTint="99"/>
+        </w:tcBorders>
+      </w:tcPr>
+    </w:tblStylePr>
+    <w:tblStylePr w:type="seCell">
+      <w:tblPr/>
+      <w:tcPr>
+        <w:tcBorders>
+          <w:top w:val="single" w:sz="4" w:space="0" w:color="95B3D7" w:themeColor="accent1" w:themeTint="99"/>
+        </w:tcBorders>
+      </w:tcPr>
+    </w:tblStylePr>
+    <w:tblStylePr w:type="swCell">
+      <w:tblPr/>
+      <w:tcPr>
+        <w:tcBorders>
+          <w:top w:val="single" w:sz="4" w:space="0" w:color="95B3D7" w:themeColor="accent1" w:themeTint="99"/>
+        </w:tcBorders>
+      </w:tcPr>
+    </w:tblStylePr>
+  </w:style>
+  <w:style w:type="table" w:customStyle="1" w:styleId="GridTable4Accent1">
     <w:name w:val="Grid Table 4 Accent 1"/>
     <w:basedOn w:val="TableNormal"/>
     <w:uiPriority w:val="49"/>
@@ -34429,7 +35650,7 @@
 </file>
 
 <file path=customXml/itemProps1.xml><?xml version="1.0" encoding="utf-8"?>
-<ds:datastoreItem xmlns:ds="http://schemas.openxmlformats.org/officeDocument/2006/customXml" ds:itemID="{C64EE7F2-D352-47DD-9676-8CA7889ECD09}">
+<ds:datastoreItem xmlns:ds="http://schemas.openxmlformats.org/officeDocument/2006/customXml" ds:itemID="{F6571CAC-C2B2-4C66-9359-172ED2147DBD}">
   <ds:schemaRefs>
     <ds:schemaRef ds:uri="http://schemas.openxmlformats.org/officeDocument/2006/bibliography"/>
   </ds:schemaRefs>

</xml_diff>